<commit_message>
update images to doc
</commit_message>
<xml_diff>
--- a/sensor_kit/doc/Sensor_Kit_doc.docx
+++ b/sensor_kit/doc/Sensor_Kit_doc.docx
@@ -359,7 +359,21 @@
           <w:rFonts w:ascii="Courier" w:hAnsi="Courier"/>
           <w:sz w:val="16"/>
         </w:rPr>
-        <w:t xml:space="preserve">re based on the ASCL experience: </w:t>
+        <w:t xml:space="preserve">re based on the ASCL </w:t>
+      </w:r>
+      <w:r>
+        <w:rPr>
+          <w:rFonts w:ascii="Courier" w:hAnsi="Courier"/>
+          <w:sz w:val="16"/>
+        </w:rPr>
+        <w:t>project</w:t>
+      </w:r>
+      <w:r>
+        <w:rPr>
+          <w:rFonts w:ascii="Courier" w:hAnsi="Courier"/>
+          <w:sz w:val="16"/>
+        </w:rPr>
+        <w:t xml:space="preserve">: </w:t>
       </w:r>
       <w:hyperlink r:id="rId5" w:history="1">
         <w:r>
@@ -398,21 +412,78 @@
           <w:rFonts w:ascii="Courier" w:hAnsi="Courier"/>
           <w:sz w:val="16"/>
         </w:rPr>
-        <w:t>For that project we developed a kit with a NO2 sensors. Some of the technical aspects that we wanted to improve</w:t>
-      </w:r>
-      <w:r>
-        <w:rPr>
-          <w:rFonts w:ascii="Courier" w:hAnsi="Courier"/>
-          <w:sz w:val="16"/>
-        </w:rPr>
-        <w:t xml:space="preserve"> are</w:t>
-      </w:r>
-      <w:r>
-        <w:rPr>
-          <w:rFonts w:ascii="Courier" w:hAnsi="Courier"/>
-          <w:sz w:val="16"/>
-        </w:rPr>
-        <w:t>:</w:t>
+        <w:t xml:space="preserve">Starting from </w:t>
+      </w:r>
+      <w:r>
+        <w:rPr>
+          <w:rFonts w:ascii="Courier" w:hAnsi="Courier"/>
+          <w:sz w:val="16"/>
+        </w:rPr>
+        <w:t>that experience and the hardware that has been used</w:t>
+      </w:r>
+      <w:r>
+        <w:rPr>
+          <w:rFonts w:ascii="Courier" w:hAnsi="Courier"/>
+          <w:sz w:val="16"/>
+        </w:rPr>
+        <w:t>,</w:t>
+      </w:r>
+      <w:r>
+        <w:rPr>
+          <w:rFonts w:ascii="Courier" w:hAnsi="Courier"/>
+          <w:sz w:val="16"/>
+        </w:rPr>
+        <w:t xml:space="preserve"> we decided</w:t>
+      </w:r>
+      <w:r>
+        <w:rPr>
+          <w:rFonts w:ascii="Courier" w:hAnsi="Courier"/>
+          <w:sz w:val="16"/>
+        </w:rPr>
+        <w:t xml:space="preserve"> </w:t>
+      </w:r>
+      <w:r>
+        <w:rPr>
+          <w:rFonts w:ascii="Courier" w:hAnsi="Courier"/>
+          <w:sz w:val="16"/>
+        </w:rPr>
+        <w:t>to use similar electronic parts but also to improve and</w:t>
+      </w:r>
+      <w:r>
+        <w:rPr>
+          <w:rFonts w:ascii="Courier" w:hAnsi="Courier"/>
+          <w:sz w:val="16"/>
+        </w:rPr>
+        <w:t xml:space="preserve"> i</w:t>
+      </w:r>
+      <w:r>
+        <w:rPr>
+          <w:rFonts w:ascii="Courier" w:hAnsi="Courier"/>
+          <w:sz w:val="16"/>
+        </w:rPr>
+        <w:t xml:space="preserve">ntegrate more functions. </w:t>
+      </w:r>
+    </w:p>
+    <w:p>
+      <w:pPr>
+        <w:rPr>
+          <w:rFonts w:ascii="Courier" w:hAnsi="Courier"/>
+          <w:sz w:val="16"/>
+        </w:rPr>
+      </w:pPr>
+      <w:r>
+        <w:rPr>
+          <w:rFonts w:ascii="Courier" w:hAnsi="Courier"/>
+          <w:sz w:val="16"/>
+        </w:rPr>
+        <w:t>From ASCL</w:t>
+      </w:r>
+      <w:r>
+        <w:rPr>
+          <w:rFonts w:ascii="Courier" w:hAnsi="Courier"/>
+          <w:sz w:val="16"/>
+        </w:rPr>
+        <w:t xml:space="preserve"> we kept:</w:t>
       </w:r>
     </w:p>
     <w:p>
@@ -432,7 +503,90 @@
           <w:rFonts w:ascii="Courier" w:hAnsi="Courier"/>
           <w:sz w:val="16"/>
         </w:rPr>
-        <w:t>9V battery supply for portable application and 5V USB power for stationary application.</w:t>
+        <w:t xml:space="preserve">The main board, </w:t>
+      </w:r>
+      <w:proofErr w:type="spellStart"/>
+      <w:r>
+        <w:rPr>
+          <w:rFonts w:ascii="Courier" w:hAnsi="Courier"/>
+          <w:sz w:val="16"/>
+        </w:rPr>
+        <w:t>Arduino</w:t>
+      </w:r>
+      <w:proofErr w:type="spellEnd"/>
+      <w:r>
+        <w:rPr>
+          <w:rFonts w:ascii="Courier" w:hAnsi="Courier"/>
+          <w:sz w:val="16"/>
+        </w:rPr>
+        <w:t xml:space="preserve"> Uno. It’s </w:t>
+      </w:r>
+      <w:r>
+        <w:rPr>
+          <w:rFonts w:ascii="Courier" w:hAnsi="Courier"/>
+          <w:sz w:val="16"/>
+        </w:rPr>
+        <w:t>open-hardware board</w:t>
+      </w:r>
+      <w:r>
+        <w:rPr>
+          <w:rFonts w:ascii="Courier" w:hAnsi="Courier"/>
+          <w:sz w:val="16"/>
+        </w:rPr>
+        <w:t xml:space="preserve"> for fast-prototyping applications</w:t>
+      </w:r>
+      <w:r>
+        <w:rPr>
+          <w:rFonts w:ascii="Courier" w:hAnsi="Courier"/>
+          <w:sz w:val="16"/>
+        </w:rPr>
+        <w:t>.</w:t>
+      </w:r>
+      <w:r>
+        <w:rPr>
+          <w:rFonts w:ascii="Courier" w:hAnsi="Courier"/>
+          <w:sz w:val="16"/>
+        </w:rPr>
+        <w:t xml:space="preserve"> Nowadays it represents the simplest approach to electronic and programming on the market. We opted for </w:t>
+      </w:r>
+      <w:proofErr w:type="spellStart"/>
+      <w:r>
+        <w:rPr>
+          <w:rFonts w:ascii="Courier" w:hAnsi="Courier"/>
+          <w:sz w:val="16"/>
+        </w:rPr>
+        <w:t>Arduino</w:t>
+      </w:r>
+      <w:proofErr w:type="spellEnd"/>
+      <w:r>
+        <w:rPr>
+          <w:rFonts w:ascii="Courier" w:hAnsi="Courier"/>
+          <w:sz w:val="16"/>
+        </w:rPr>
+        <w:t xml:space="preserve"> Uno with the idea that anyone should be capable to reproduce and </w:t>
+      </w:r>
+      <w:proofErr w:type="gramStart"/>
+      <w:r>
+        <w:rPr>
+          <w:rFonts w:ascii="Courier" w:hAnsi="Courier"/>
+          <w:sz w:val="16"/>
+        </w:rPr>
+        <w:t>adapt</w:t>
+      </w:r>
+      <w:proofErr w:type="gramEnd"/>
+      <w:r>
+        <w:rPr>
+          <w:rFonts w:ascii="Courier" w:hAnsi="Courier"/>
+          <w:sz w:val="16"/>
+        </w:rPr>
+        <w:t xml:space="preserve"> our kit for his own application</w:t>
+      </w:r>
+      <w:r>
+        <w:rPr>
+          <w:rFonts w:ascii="Courier" w:hAnsi="Courier"/>
+          <w:sz w:val="16"/>
+        </w:rPr>
+        <w:t>.</w:t>
       </w:r>
     </w:p>
     <w:p>
@@ -452,7 +606,36 @@
           <w:rFonts w:ascii="Courier" w:hAnsi="Courier"/>
           <w:sz w:val="16"/>
         </w:rPr>
-        <w:t>SD card data logger shield</w:t>
+        <w:t>The NO2 sensor</w:t>
+      </w:r>
+    </w:p>
+    <w:p>
+      <w:pPr>
+        <w:rPr>
+          <w:rFonts w:ascii="Courier" w:hAnsi="Courier"/>
+          <w:sz w:val="16"/>
+        </w:rPr>
+      </w:pPr>
+      <w:r>
+        <w:rPr>
+          <w:rFonts w:ascii="Courier" w:hAnsi="Courier"/>
+          <w:sz w:val="16"/>
+        </w:rPr>
+        <w:t>Some of the technical aspects that we wanted to improve</w:t>
+      </w:r>
+      <w:r>
+        <w:rPr>
+          <w:rFonts w:ascii="Courier" w:hAnsi="Courier"/>
+          <w:sz w:val="16"/>
+        </w:rPr>
+        <w:t xml:space="preserve"> are</w:t>
+      </w:r>
+      <w:r>
+        <w:rPr>
+          <w:rFonts w:ascii="Courier" w:hAnsi="Courier"/>
+          <w:sz w:val="16"/>
+        </w:rPr>
+        <w:t>:</w:t>
       </w:r>
     </w:p>
     <w:p>
@@ -467,100 +650,12 @@
           <w:sz w:val="16"/>
         </w:rPr>
       </w:pPr>
-      <w:proofErr w:type="gramStart"/>
-      <w:r>
-        <w:rPr>
-          <w:rFonts w:ascii="Courier" w:hAnsi="Courier"/>
-          <w:sz w:val="16"/>
-        </w:rPr>
-        <w:t>transparent</w:t>
-      </w:r>
-      <w:proofErr w:type="gramEnd"/>
-      <w:r>
-        <w:rPr>
-          <w:rFonts w:ascii="Courier" w:hAnsi="Courier"/>
-          <w:sz w:val="16"/>
-        </w:rPr>
-        <w:t xml:space="preserve"> acrylic case</w:t>
-      </w:r>
-    </w:p>
-    <w:p>
-      <w:pPr>
-        <w:rPr>
-          <w:rFonts w:ascii="Courier" w:hAnsi="Courier"/>
-          <w:sz w:val="16"/>
-        </w:rPr>
-      </w:pPr>
-      <w:r>
-        <w:rPr>
-          <w:rFonts w:ascii="Courier" w:hAnsi="Courier"/>
-          <w:sz w:val="16"/>
-        </w:rPr>
-        <w:t>Starting from that</w:t>
-      </w:r>
-      <w:r>
-        <w:rPr>
-          <w:rFonts w:ascii="Courier" w:hAnsi="Courier"/>
-          <w:sz w:val="16"/>
-        </w:rPr>
-        <w:t>,</w:t>
-      </w:r>
-      <w:r>
-        <w:rPr>
-          <w:rFonts w:ascii="Courier" w:hAnsi="Courier"/>
-          <w:sz w:val="16"/>
-        </w:rPr>
-        <w:t xml:space="preserve"> we decided</w:t>
-      </w:r>
-      <w:r>
-        <w:rPr>
-          <w:rFonts w:ascii="Courier" w:hAnsi="Courier"/>
-          <w:sz w:val="16"/>
-        </w:rPr>
-        <w:t xml:space="preserve"> </w:t>
-      </w:r>
-      <w:r>
-        <w:rPr>
-          <w:rFonts w:ascii="Courier" w:hAnsi="Courier"/>
-          <w:sz w:val="16"/>
-        </w:rPr>
-        <w:t>to use similar electronic parts but also to improve and</w:t>
-      </w:r>
-      <w:r>
-        <w:rPr>
-          <w:rFonts w:ascii="Courier" w:hAnsi="Courier"/>
-          <w:sz w:val="16"/>
-        </w:rPr>
-        <w:t xml:space="preserve"> i</w:t>
-      </w:r>
-      <w:r>
-        <w:rPr>
-          <w:rFonts w:ascii="Courier" w:hAnsi="Courier"/>
-          <w:sz w:val="16"/>
-        </w:rPr>
-        <w:t xml:space="preserve">ntegrate more functions with new hardware. </w:t>
-      </w:r>
-    </w:p>
-    <w:p>
-      <w:pPr>
-        <w:rPr>
-          <w:rFonts w:ascii="Courier" w:hAnsi="Courier"/>
-          <w:sz w:val="16"/>
-        </w:rPr>
-      </w:pPr>
-      <w:r>
-        <w:rPr>
-          <w:rFonts w:ascii="Courier" w:hAnsi="Courier"/>
-          <w:sz w:val="16"/>
-        </w:rPr>
-        <w:t>From ASCL project</w:t>
-      </w:r>
-      <w:r>
-        <w:rPr>
-          <w:rFonts w:ascii="Courier" w:hAnsi="Courier"/>
-          <w:sz w:val="16"/>
-        </w:rPr>
-        <w:t xml:space="preserve"> we kept:</w:t>
+      <w:r>
+        <w:rPr>
+          <w:rFonts w:ascii="Courier" w:hAnsi="Courier"/>
+          <w:sz w:val="16"/>
+        </w:rPr>
+        <w:t>9V battery supply for portable application and 5V USB power for stationary application.</w:t>
       </w:r>
     </w:p>
     <w:p>
@@ -580,106 +675,7 @@
           <w:rFonts w:ascii="Courier" w:hAnsi="Courier"/>
           <w:sz w:val="16"/>
         </w:rPr>
-        <w:t xml:space="preserve">The main </w:t>
-      </w:r>
-      <w:proofErr w:type="spellStart"/>
-      <w:r>
-        <w:rPr>
-          <w:rFonts w:ascii="Courier" w:hAnsi="Courier"/>
-          <w:sz w:val="16"/>
-        </w:rPr>
-        <w:t>board</w:t>
-      </w:r>
-      <w:proofErr w:type="spellEnd"/>
-      <w:r>
-        <w:rPr>
-          <w:rFonts w:ascii="Courier" w:hAnsi="Courier"/>
-          <w:sz w:val="16"/>
-        </w:rPr>
-        <w:t xml:space="preserve">, </w:t>
-      </w:r>
-      <w:proofErr w:type="spellStart"/>
-      <w:r>
-        <w:rPr>
-          <w:rFonts w:ascii="Courier" w:hAnsi="Courier"/>
-          <w:sz w:val="16"/>
-        </w:rPr>
-        <w:t>Arduino</w:t>
-      </w:r>
-      <w:proofErr w:type="spellEnd"/>
-      <w:r>
-        <w:rPr>
-          <w:rFonts w:ascii="Courier" w:hAnsi="Courier"/>
-          <w:sz w:val="16"/>
-        </w:rPr>
-        <w:t xml:space="preserve"> Uno. It’s </w:t>
-      </w:r>
-      <w:r>
-        <w:rPr>
-          <w:rFonts w:ascii="Courier" w:hAnsi="Courier"/>
-          <w:sz w:val="16"/>
-        </w:rPr>
-        <w:t>open-hardware board</w:t>
-      </w:r>
-      <w:r>
-        <w:rPr>
-          <w:rFonts w:ascii="Courier" w:hAnsi="Courier"/>
-          <w:sz w:val="16"/>
-        </w:rPr>
-        <w:t xml:space="preserve"> for fast-prototyping applications</w:t>
-      </w:r>
-      <w:r>
-        <w:rPr>
-          <w:rFonts w:ascii="Courier" w:hAnsi="Courier"/>
-          <w:sz w:val="16"/>
-        </w:rPr>
-        <w:t>.</w:t>
-      </w:r>
-      <w:r>
-        <w:rPr>
-          <w:rFonts w:ascii="Courier" w:hAnsi="Courier"/>
-          <w:sz w:val="16"/>
-        </w:rPr>
-        <w:t xml:space="preserve"> Nowadays it represents the simplest approach to electronic and programming on the market. We opted for </w:t>
-      </w:r>
-      <w:proofErr w:type="spellStart"/>
-      <w:r>
-        <w:rPr>
-          <w:rFonts w:ascii="Courier" w:hAnsi="Courier"/>
-          <w:sz w:val="16"/>
-        </w:rPr>
-        <w:t>Arduino</w:t>
-      </w:r>
-      <w:proofErr w:type="spellEnd"/>
-      <w:r>
-        <w:rPr>
-          <w:rFonts w:ascii="Courier" w:hAnsi="Courier"/>
-          <w:sz w:val="16"/>
-        </w:rPr>
-        <w:t xml:space="preserve"> Uno with the idea that anyone should be capable to reproduce and </w:t>
-      </w:r>
-      <w:proofErr w:type="gramStart"/>
-      <w:r>
-        <w:rPr>
-          <w:rFonts w:ascii="Courier" w:hAnsi="Courier"/>
-          <w:sz w:val="16"/>
-        </w:rPr>
-        <w:t>adapt</w:t>
-      </w:r>
-      <w:proofErr w:type="gramEnd"/>
-      <w:r>
-        <w:rPr>
-          <w:rFonts w:ascii="Courier" w:hAnsi="Courier"/>
-          <w:sz w:val="16"/>
-        </w:rPr>
-        <w:t xml:space="preserve"> our kit for his own application</w:t>
-      </w:r>
-      <w:r>
-        <w:rPr>
-          <w:rFonts w:ascii="Courier" w:hAnsi="Courier"/>
-          <w:sz w:val="16"/>
-        </w:rPr>
-        <w:t>.</w:t>
+        <w:t>SD card data logger shield</w:t>
       </w:r>
     </w:p>
     <w:p>
@@ -694,17 +690,25 @@
           <w:sz w:val="16"/>
         </w:rPr>
       </w:pPr>
-      <w:r>
-        <w:rPr>
-          <w:rFonts w:ascii="Courier" w:hAnsi="Courier"/>
-          <w:sz w:val="16"/>
-        </w:rPr>
-        <w:t>The NO2 sensor</w:t>
-      </w:r>
-    </w:p>
-    <w:p>
-      <w:pPr>
-        <w:pStyle w:val="ListParagraph"/>
+      <w:proofErr w:type="gramStart"/>
+      <w:r>
+        <w:rPr>
+          <w:rFonts w:ascii="Courier" w:hAnsi="Courier"/>
+          <w:sz w:val="16"/>
+        </w:rPr>
+        <w:t>transparent</w:t>
+      </w:r>
+      <w:proofErr w:type="gramEnd"/>
+      <w:r>
+        <w:rPr>
+          <w:rFonts w:ascii="Courier" w:hAnsi="Courier"/>
+          <w:sz w:val="16"/>
+        </w:rPr>
+        <w:t xml:space="preserve"> acrylic case</w:t>
+      </w:r>
+    </w:p>
+    <w:p>
+      <w:pPr>
         <w:rPr>
           <w:rFonts w:ascii="Courier" w:hAnsi="Courier"/>
           <w:sz w:val="16"/>
@@ -814,7 +818,21 @@
           <w:rFonts w:ascii="Courier" w:hAnsi="Courier"/>
           <w:sz w:val="16"/>
         </w:rPr>
-        <w:t>Wireless data collection: the idea is to be free from physical support or memory limitation while the kit is running.</w:t>
+        <w:t>Wireless dat</w:t>
+      </w:r>
+      <w:r>
+        <w:rPr>
+          <w:rFonts w:ascii="Courier" w:hAnsi="Courier"/>
+          <w:sz w:val="16"/>
+        </w:rPr>
+        <w:t xml:space="preserve">a collection: the idea is independent </w:t>
+      </w:r>
+      <w:r>
+        <w:rPr>
+          <w:rFonts w:ascii="Courier" w:hAnsi="Courier"/>
+          <w:sz w:val="16"/>
+        </w:rPr>
+        <w:t>from physical support or memory limitation while the kit is running.</w:t>
       </w:r>
     </w:p>
     <w:p>
@@ -993,6 +1011,7 @@
       <w:r>
         <w:rPr>
           <w:rFonts w:ascii="Courier" w:hAnsi="Courier"/>
+          <w:noProof/>
           <w:sz w:val="16"/>
         </w:rPr>
         <w:drawing>
@@ -1086,6 +1105,15 @@
           <w:sz w:val="22"/>
         </w:rPr>
       </w:pPr>
+    </w:p>
+    <w:p>
+      <w:pPr>
+        <w:rPr>
+          <w:rFonts w:ascii="Courier" w:hAnsi="Courier"/>
+          <w:b/>
+          <w:sz w:val="22"/>
+        </w:rPr>
+      </w:pPr>
       <w:r>
         <w:rPr>
           <w:rFonts w:ascii="Courier" w:hAnsi="Courier"/>
@@ -1290,6 +1318,7 @@
       <w:pPr>
         <w:rPr>
           <w:rFonts w:ascii="Courier" w:hAnsi="Courier"/>
+          <w:b/>
           <w:sz w:val="18"/>
         </w:rPr>
       </w:pPr>
@@ -1301,6 +1330,964 @@
         </w:rPr>
         <w:t>NO2 Sensor</w:t>
       </w:r>
+      <w:r>
+        <w:rPr>
+          <w:rFonts w:ascii="Courier" w:hAnsi="Courier"/>
+          <w:b/>
+          <w:sz w:val="18"/>
+        </w:rPr>
+        <w:t xml:space="preserve"> – NO2-b42F</w:t>
+      </w:r>
+      <w:r>
+        <w:rPr>
+          <w:rFonts w:ascii="Courier" w:hAnsi="Courier"/>
+          <w:b/>
+          <w:sz w:val="18"/>
+        </w:rPr>
+        <w:t>/</w:t>
+      </w:r>
+      <w:r>
+        <w:rPr>
+          <w:rFonts w:ascii="Courier" w:hAnsi="Courier"/>
+          <w:b/>
+          <w:sz w:val="18"/>
+        </w:rPr>
+        <w:t xml:space="preserve"> </w:t>
+      </w:r>
+      <w:r>
+        <w:rPr>
+          <w:rFonts w:ascii="Courier" w:hAnsi="Courier"/>
+          <w:b/>
+          <w:sz w:val="18"/>
+        </w:rPr>
+        <w:t>NO2-b43F</w:t>
+      </w:r>
+    </w:p>
+    <w:p>
+      <w:pPr>
+        <w:rPr>
+          <w:rFonts w:ascii="Courier" w:hAnsi="Courier"/>
+          <w:sz w:val="16"/>
+        </w:rPr>
+      </w:pPr>
+      <w:r>
+        <w:rPr>
+          <w:rFonts w:ascii="Courier" w:hAnsi="Courier"/>
+          <w:sz w:val="16"/>
+        </w:rPr>
+        <w:t>To get full sensor performance, low noise interface electronic is necessary.</w:t>
+      </w:r>
+      <w:r>
+        <w:rPr>
+          <w:rFonts w:ascii="Courier" w:hAnsi="Courier"/>
+          <w:sz w:val="16"/>
+        </w:rPr>
+        <w:t xml:space="preserve"> </w:t>
+      </w:r>
+      <w:proofErr w:type="spellStart"/>
+      <w:r>
+        <w:rPr>
+          <w:rFonts w:ascii="Courier" w:hAnsi="Courier"/>
+          <w:sz w:val="16"/>
+        </w:rPr>
+        <w:t>Alphasense</w:t>
+      </w:r>
+      <w:proofErr w:type="spellEnd"/>
+      <w:r>
+        <w:rPr>
+          <w:rFonts w:ascii="Courier" w:hAnsi="Courier"/>
+          <w:sz w:val="16"/>
+        </w:rPr>
+        <w:t xml:space="preserve"> offers indeed also </w:t>
+      </w:r>
+      <w:r>
+        <w:rPr>
+          <w:rFonts w:ascii="Courier" w:hAnsi="Courier"/>
+          <w:sz w:val="16"/>
+        </w:rPr>
+        <w:t>a support circuit (</w:t>
+      </w:r>
+      <w:r>
+        <w:rPr>
+          <w:rFonts w:ascii="Courier" w:hAnsi="Courier"/>
+          <w:sz w:val="16"/>
+        </w:rPr>
+        <w:t>ISB) that can be used to optimize the reading of low ppb levels and guarantee low noise environment.</w:t>
+      </w:r>
+      <w:r>
+        <w:rPr>
+          <w:rFonts w:ascii="Courier" w:hAnsi="Courier"/>
+          <w:sz w:val="16"/>
+        </w:rPr>
+        <w:t xml:space="preserve"> For time and resource matter</w:t>
+      </w:r>
+      <w:r>
+        <w:rPr>
+          <w:rFonts w:ascii="Courier" w:hAnsi="Courier"/>
+          <w:sz w:val="16"/>
+        </w:rPr>
+        <w:t>,</w:t>
+      </w:r>
+      <w:r>
+        <w:rPr>
+          <w:rFonts w:ascii="Courier" w:hAnsi="Courier"/>
+          <w:sz w:val="16"/>
+        </w:rPr>
+        <w:t xml:space="preserve"> we decided to buy the sensors already soldered on the</w:t>
+      </w:r>
+      <w:r>
+        <w:rPr>
+          <w:rFonts w:ascii="Courier" w:hAnsi="Courier"/>
+          <w:sz w:val="16"/>
+        </w:rPr>
+        <w:t>ir</w:t>
+      </w:r>
+      <w:r>
+        <w:rPr>
+          <w:rFonts w:ascii="Courier" w:hAnsi="Courier"/>
+          <w:sz w:val="16"/>
+        </w:rPr>
+        <w:t xml:space="preserve"> ISB</w:t>
+      </w:r>
+      <w:r>
+        <w:rPr>
+          <w:rFonts w:ascii="Courier" w:hAnsi="Courier"/>
+          <w:sz w:val="16"/>
+        </w:rPr>
+        <w:t xml:space="preserve"> (Individual Sensor Board).</w:t>
+      </w:r>
+    </w:p>
+    <w:p>
+      <w:pPr>
+        <w:rPr>
+          <w:rFonts w:ascii="Courier" w:hAnsi="Courier"/>
+          <w:sz w:val="16"/>
+        </w:rPr>
+      </w:pPr>
+    </w:p>
+    <w:p>
+      <w:pPr>
+        <w:rPr>
+          <w:rFonts w:ascii="Courier" w:hAnsi="Courier"/>
+          <w:sz w:val="16"/>
+        </w:rPr>
+      </w:pPr>
+      <w:r>
+        <w:rPr>
+          <w:rFonts w:ascii="Courier" w:hAnsi="Courier"/>
+          <w:sz w:val="16"/>
+        </w:rPr>
+        <w:t xml:space="preserve">Sensor Datasheet: </w:t>
+      </w:r>
+      <w:hyperlink r:id="rId8" w:history="1">
+        <w:r>
+          <w:rPr>
+            <w:rStyle w:val="Hyperlink"/>
+            <w:rFonts w:ascii="Courier" w:hAnsi="Courier"/>
+            <w:sz w:val="16"/>
+          </w:rPr>
+          <w:t>http://www.alphasense.co</w:t>
+        </w:r>
+        <w:r>
+          <w:rPr>
+            <w:rStyle w:val="Hyperlink"/>
+            <w:rFonts w:ascii="Courier" w:hAnsi="Courier"/>
+            <w:sz w:val="16"/>
+          </w:rPr>
+          <w:t>m</w:t>
+        </w:r>
+        <w:r>
+          <w:rPr>
+            <w:rStyle w:val="Hyperlink"/>
+            <w:rFonts w:ascii="Courier" w:hAnsi="Courier"/>
+            <w:sz w:val="16"/>
+          </w:rPr>
+          <w:t>/WEB1213/wp-content/uploads/2016/07/NO2-B43F.pdf</w:t>
+        </w:r>
+      </w:hyperlink>
+    </w:p>
+    <w:p>
+      <w:pPr>
+        <w:rPr>
+          <w:rFonts w:ascii="Courier" w:hAnsi="Courier"/>
+          <w:sz w:val="16"/>
+        </w:rPr>
+      </w:pPr>
+      <w:r>
+        <w:rPr>
+          <w:rFonts w:ascii="Courier" w:hAnsi="Courier"/>
+          <w:sz w:val="16"/>
+        </w:rPr>
+        <w:t xml:space="preserve">ISB Datasheet: </w:t>
+      </w:r>
+      <w:hyperlink r:id="rId9" w:history="1">
+        <w:r>
+          <w:rPr>
+            <w:rStyle w:val="Hyperlink"/>
+            <w:rFonts w:ascii="Courier" w:hAnsi="Courier"/>
+            <w:sz w:val="16"/>
+          </w:rPr>
+          <w:t>http://www.alphasense.com/WEB1213/wp-content/uploads/2016/06/ISB.pdf</w:t>
+        </w:r>
+      </w:hyperlink>
+    </w:p>
+    <w:p>
+      <w:pPr>
+        <w:rPr>
+          <w:rFonts w:ascii="Courier" w:hAnsi="Courier"/>
+          <w:sz w:val="16"/>
+        </w:rPr>
+      </w:pPr>
+      <w:r>
+        <w:rPr>
+          <w:rFonts w:ascii="Courier" w:hAnsi="Courier"/>
+          <w:sz w:val="16"/>
+        </w:rPr>
+        <w:t xml:space="preserve">References: </w:t>
+      </w:r>
+      <w:hyperlink r:id="rId10" w:history="1">
+        <w:r>
+          <w:rPr>
+            <w:rStyle w:val="Hyperlink"/>
+            <w:rFonts w:ascii="Courier" w:hAnsi="Courier"/>
+            <w:sz w:val="16"/>
+          </w:rPr>
+          <w:t>http://www.alphasense.com/index.php/products/nitrogen-dioxide-2/</w:t>
+        </w:r>
+      </w:hyperlink>
+    </w:p>
+    <w:p>
+      <w:pPr>
+        <w:rPr>
+          <w:rFonts w:ascii="Courier" w:hAnsi="Courier"/>
+          <w:sz w:val="16"/>
+        </w:rPr>
+      </w:pPr>
+    </w:p>
+    <w:p>
+      <w:pPr>
+        <w:rPr>
+          <w:rFonts w:ascii="Courier" w:hAnsi="Courier"/>
+          <w:sz w:val="16"/>
+        </w:rPr>
+      </w:pPr>
+      <w:r>
+        <w:rPr>
+          <w:rFonts w:ascii="Courier" w:hAnsi="Courier"/>
+          <w:sz w:val="16"/>
+        </w:rPr>
+        <w:t xml:space="preserve">Note: the </w:t>
+      </w:r>
+      <w:proofErr w:type="spellStart"/>
+      <w:r>
+        <w:rPr>
+          <w:rFonts w:ascii="Courier" w:hAnsi="Courier"/>
+          <w:sz w:val="16"/>
+        </w:rPr>
+        <w:t>pdf</w:t>
+      </w:r>
+      <w:proofErr w:type="spellEnd"/>
+      <w:r>
+        <w:rPr>
+          <w:rFonts w:ascii="Courier" w:hAnsi="Courier"/>
+          <w:sz w:val="16"/>
+        </w:rPr>
+        <w:t xml:space="preserve"> documents can also be found in the </w:t>
+      </w:r>
+      <w:proofErr w:type="spellStart"/>
+      <w:r>
+        <w:rPr>
+          <w:rFonts w:ascii="Courier" w:hAnsi="Courier"/>
+          <w:sz w:val="16"/>
+        </w:rPr>
+        <w:t>github</w:t>
+      </w:r>
+      <w:proofErr w:type="spellEnd"/>
+      <w:r>
+        <w:rPr>
+          <w:rFonts w:ascii="Courier" w:hAnsi="Courier"/>
+          <w:sz w:val="16"/>
+        </w:rPr>
+        <w:t xml:space="preserve"> repo.</w:t>
+      </w:r>
+    </w:p>
+    <w:p>
+      <w:pPr>
+        <w:rPr>
+          <w:rFonts w:ascii="Courier" w:hAnsi="Courier"/>
+          <w:sz w:val="18"/>
+        </w:rPr>
+      </w:pPr>
+    </w:p>
+    <w:p>
+      <w:pPr>
+        <w:rPr>
+          <w:rFonts w:ascii="Courier" w:hAnsi="Courier"/>
+          <w:sz w:val="18"/>
+        </w:rPr>
+      </w:pPr>
+      <w:r>
+        <w:rPr>
+          <w:rFonts w:ascii="Courier" w:hAnsi="Courier"/>
+          <w:b/>
+          <w:sz w:val="18"/>
+        </w:rPr>
+        <w:t>Particulate Matter</w:t>
+      </w:r>
+      <w:r>
+        <w:rPr>
+          <w:rFonts w:ascii="Courier" w:hAnsi="Courier"/>
+          <w:b/>
+          <w:sz w:val="18"/>
+        </w:rPr>
+        <w:t xml:space="preserve"> </w:t>
+      </w:r>
+      <w:r>
+        <w:rPr>
+          <w:rFonts w:ascii="Courier" w:hAnsi="Courier"/>
+          <w:b/>
+          <w:sz w:val="18"/>
+        </w:rPr>
+        <w:t>Sensor</w:t>
+      </w:r>
+      <w:r>
+        <w:rPr>
+          <w:rFonts w:ascii="Courier" w:hAnsi="Courier"/>
+          <w:b/>
+          <w:sz w:val="18"/>
+        </w:rPr>
+        <w:t xml:space="preserve"> - </w:t>
+      </w:r>
+      <w:r>
+        <w:rPr>
+          <w:rFonts w:ascii="Courier" w:hAnsi="Courier" w:cs="Arial"/>
+          <w:b/>
+          <w:bCs/>
+          <w:iCs/>
+          <w:color w:val="000000" w:themeColor="text1"/>
+          <w:sz w:val="16"/>
+          <w:szCs w:val="36"/>
+        </w:rPr>
+        <w:t>PPD42NS</w:t>
+      </w:r>
+    </w:p>
+    <w:p>
+      <w:pPr>
+        <w:rPr>
+          <w:rFonts w:ascii="Courier" w:hAnsi="Courier" w:cs="Helvetica"/>
+          <w:color w:val="000000" w:themeColor="text1"/>
+          <w:sz w:val="16"/>
+        </w:rPr>
+      </w:pPr>
+      <w:r>
+        <w:rPr>
+          <w:rFonts w:ascii="Courier" w:hAnsi="Courier" w:cs="Helvetica"/>
+          <w:color w:val="000000" w:themeColor="text1"/>
+          <w:sz w:val="16"/>
+        </w:rPr>
+        <w:t xml:space="preserve">Sensor Datasheet: </w:t>
+      </w:r>
+      <w:hyperlink r:id="rId11" w:history="1">
+        <w:r>
+          <w:rPr>
+            <w:rStyle w:val="Hyperlink"/>
+            <w:rFonts w:ascii="Courier" w:hAnsi="Courier" w:cs="Helvetica"/>
+            <w:sz w:val="16"/>
+          </w:rPr>
+          <w:t>http://www.seeedstudio.com/wiki/images/4/4c/Grove_-_Dust_sensor.pdf</w:t>
+        </w:r>
+      </w:hyperlink>
+    </w:p>
+    <w:p>
+      <w:pPr>
+        <w:rPr>
+          <w:rFonts w:ascii="Courier" w:hAnsi="Courier" w:cs="Helvetica"/>
+          <w:color w:val="000000" w:themeColor="text1"/>
+          <w:sz w:val="16"/>
+        </w:rPr>
+      </w:pPr>
+      <w:r>
+        <w:rPr>
+          <w:rFonts w:ascii="Courier" w:hAnsi="Courier" w:cs="Helvetica"/>
+          <w:color w:val="000000" w:themeColor="text1"/>
+          <w:sz w:val="16"/>
+        </w:rPr>
+        <w:t xml:space="preserve">References: </w:t>
+      </w:r>
+      <w:hyperlink r:id="rId12" w:history="1">
+        <w:r>
+          <w:rPr>
+            <w:rStyle w:val="Hyperlink"/>
+            <w:rFonts w:ascii="Courier" w:hAnsi="Courier" w:cs="Helvetica"/>
+            <w:sz w:val="16"/>
+          </w:rPr>
+          <w:t>http://takingspace.org/wp-content/uploads/ShinyeiPPD42NS_Deconstruction_TracyAllen.pdf</w:t>
+        </w:r>
+      </w:hyperlink>
+    </w:p>
+    <w:p>
+      <w:pPr>
+        <w:rPr>
+          <w:rFonts w:ascii="Courier" w:hAnsi="Courier" w:cs="Helvetica"/>
+          <w:color w:val="000000" w:themeColor="text1"/>
+          <w:sz w:val="16"/>
+        </w:rPr>
+      </w:pPr>
+    </w:p>
+    <w:p>
+      <w:pPr>
+        <w:rPr>
+          <w:rFonts w:ascii="Courier" w:hAnsi="Courier"/>
+          <w:sz w:val="16"/>
+        </w:rPr>
+      </w:pPr>
+      <w:r>
+        <w:rPr>
+          <w:rFonts w:ascii="Courier" w:hAnsi="Courier"/>
+          <w:sz w:val="16"/>
+        </w:rPr>
+        <w:t xml:space="preserve">Note: the </w:t>
+      </w:r>
+      <w:proofErr w:type="spellStart"/>
+      <w:r>
+        <w:rPr>
+          <w:rFonts w:ascii="Courier" w:hAnsi="Courier"/>
+          <w:sz w:val="16"/>
+        </w:rPr>
+        <w:t>pdf</w:t>
+      </w:r>
+      <w:proofErr w:type="spellEnd"/>
+      <w:r>
+        <w:rPr>
+          <w:rFonts w:ascii="Courier" w:hAnsi="Courier"/>
+          <w:sz w:val="16"/>
+        </w:rPr>
+        <w:t xml:space="preserve"> documents can also be found in the </w:t>
+      </w:r>
+      <w:proofErr w:type="spellStart"/>
+      <w:r>
+        <w:rPr>
+          <w:rFonts w:ascii="Courier" w:hAnsi="Courier"/>
+          <w:sz w:val="16"/>
+        </w:rPr>
+        <w:t>github</w:t>
+      </w:r>
+      <w:proofErr w:type="spellEnd"/>
+      <w:r>
+        <w:rPr>
+          <w:rFonts w:ascii="Courier" w:hAnsi="Courier"/>
+          <w:sz w:val="16"/>
+        </w:rPr>
+        <w:t xml:space="preserve"> repo.</w:t>
+      </w:r>
+    </w:p>
+    <w:p>
+      <w:pPr>
+        <w:rPr>
+          <w:rFonts w:ascii="Courier" w:hAnsi="Courier"/>
+          <w:sz w:val="16"/>
+        </w:rPr>
+      </w:pPr>
+    </w:p>
+    <w:p>
+      <w:pPr>
+        <w:rPr>
+          <w:rFonts w:ascii="Courier" w:hAnsi="Courier"/>
+          <w:b/>
+          <w:sz w:val="18"/>
+        </w:rPr>
+      </w:pPr>
+      <w:r>
+        <w:rPr>
+          <w:rFonts w:ascii="Courier" w:hAnsi="Courier"/>
+          <w:b/>
+          <w:sz w:val="18"/>
+        </w:rPr>
+        <w:t>Temperature and Humidity</w:t>
+      </w:r>
+      <w:r>
+        <w:rPr>
+          <w:rFonts w:ascii="Courier" w:hAnsi="Courier"/>
+          <w:b/>
+          <w:sz w:val="18"/>
+        </w:rPr>
+        <w:t xml:space="preserve"> – DHT22</w:t>
+      </w:r>
+    </w:p>
+    <w:p>
+      <w:pPr>
+        <w:rPr>
+          <w:rFonts w:ascii="Courier" w:hAnsi="Courier" w:cs="Helvetica"/>
+          <w:color w:val="000000" w:themeColor="text1"/>
+          <w:sz w:val="16"/>
+        </w:rPr>
+      </w:pPr>
+      <w:r>
+        <w:rPr>
+          <w:rFonts w:ascii="Courier" w:hAnsi="Courier" w:cs="Helvetica"/>
+          <w:color w:val="000000" w:themeColor="text1"/>
+          <w:sz w:val="16"/>
+        </w:rPr>
+        <w:t xml:space="preserve">Sensor Datasheet: </w:t>
+      </w:r>
+      <w:hyperlink r:id="rId13" w:history="1">
+        <w:r>
+          <w:rPr>
+            <w:rStyle w:val="Hyperlink"/>
+            <w:rFonts w:ascii="Courier" w:hAnsi="Courier" w:cs="Helvetica"/>
+            <w:sz w:val="16"/>
+          </w:rPr>
+          <w:t>https://www.sparkfun.com/datasheets/Sensors/Temperature/DHT22.pdf</w:t>
+        </w:r>
+      </w:hyperlink>
+    </w:p>
+    <w:p>
+      <w:pPr>
+        <w:rPr>
+          <w:rFonts w:ascii="Courier" w:hAnsi="Courier"/>
+          <w:sz w:val="18"/>
+        </w:rPr>
+      </w:pPr>
+    </w:p>
+    <w:p>
+      <w:pPr>
+        <w:rPr>
+          <w:rFonts w:ascii="Courier" w:hAnsi="Courier"/>
+          <w:sz w:val="16"/>
+        </w:rPr>
+      </w:pPr>
+      <w:r>
+        <w:rPr>
+          <w:rFonts w:ascii="Courier" w:hAnsi="Courier"/>
+          <w:sz w:val="16"/>
+        </w:rPr>
+        <w:t xml:space="preserve">Note: the </w:t>
+      </w:r>
+      <w:proofErr w:type="spellStart"/>
+      <w:r>
+        <w:rPr>
+          <w:rFonts w:ascii="Courier" w:hAnsi="Courier"/>
+          <w:sz w:val="16"/>
+        </w:rPr>
+        <w:t>pdf</w:t>
+      </w:r>
+      <w:proofErr w:type="spellEnd"/>
+      <w:r>
+        <w:rPr>
+          <w:rFonts w:ascii="Courier" w:hAnsi="Courier"/>
+          <w:sz w:val="16"/>
+        </w:rPr>
+        <w:t xml:space="preserve"> documents can also be found in the </w:t>
+      </w:r>
+      <w:proofErr w:type="spellStart"/>
+      <w:r>
+        <w:rPr>
+          <w:rFonts w:ascii="Courier" w:hAnsi="Courier"/>
+          <w:sz w:val="16"/>
+        </w:rPr>
+        <w:t>github</w:t>
+      </w:r>
+      <w:proofErr w:type="spellEnd"/>
+      <w:r>
+        <w:rPr>
+          <w:rFonts w:ascii="Courier" w:hAnsi="Courier"/>
+          <w:sz w:val="16"/>
+        </w:rPr>
+        <w:t xml:space="preserve"> repo.</w:t>
+      </w:r>
+    </w:p>
+    <w:p>
+      <w:pPr>
+        <w:rPr>
+          <w:rFonts w:ascii="Courier" w:hAnsi="Courier"/>
+          <w:sz w:val="16"/>
+        </w:rPr>
+      </w:pPr>
+    </w:p>
+    <w:p>
+      <w:pPr>
+        <w:rPr>
+          <w:rFonts w:ascii="Courier" w:hAnsi="Courier"/>
+          <w:sz w:val="16"/>
+        </w:rPr>
+      </w:pPr>
+    </w:p>
+    <w:p>
+      <w:pPr>
+        <w:rPr>
+          <w:rFonts w:ascii="Courier" w:hAnsi="Courier"/>
+          <w:b/>
+          <w:sz w:val="22"/>
+        </w:rPr>
+      </w:pPr>
+      <w:r>
+        <w:rPr>
+          <w:rFonts w:ascii="Courier" w:hAnsi="Courier"/>
+          <w:b/>
+          <w:sz w:val="22"/>
+        </w:rPr>
+        <w:t>Board</w:t>
+      </w:r>
+      <w:r>
+        <w:rPr>
+          <w:rFonts w:ascii="Courier" w:hAnsi="Courier"/>
+          <w:b/>
+          <w:sz w:val="22"/>
+        </w:rPr>
+        <w:t>s</w:t>
+      </w:r>
+    </w:p>
+    <w:p>
+      <w:pPr>
+        <w:rPr>
+          <w:rFonts w:ascii="Courier" w:hAnsi="Courier" w:cs="Helvetica"/>
+          <w:color w:val="000000" w:themeColor="text1"/>
+          <w:sz w:val="16"/>
+        </w:rPr>
+      </w:pPr>
+      <w:r>
+        <w:rPr>
+          <w:rFonts w:ascii="Courier" w:hAnsi="Courier"/>
+          <w:sz w:val="16"/>
+        </w:rPr>
+        <w:t xml:space="preserve">- Main board </w:t>
+      </w:r>
+      <w:r>
+        <w:rPr>
+          <w:rFonts w:ascii="Courier" w:hAnsi="Courier"/>
+          <w:sz w:val="16"/>
+        </w:rPr>
+        <w:sym w:font="Wingdings" w:char="F0E0"/>
+      </w:r>
+      <w:r>
+        <w:rPr>
+          <w:rFonts w:ascii="Courier" w:hAnsi="Courier"/>
+          <w:sz w:val="16"/>
+        </w:rPr>
+        <w:t xml:space="preserve"> </w:t>
+      </w:r>
+      <w:proofErr w:type="spellStart"/>
+      <w:r>
+        <w:rPr>
+          <w:rFonts w:ascii="Courier" w:hAnsi="Courier"/>
+          <w:sz w:val="16"/>
+        </w:rPr>
+        <w:t>Arduino</w:t>
+      </w:r>
+      <w:proofErr w:type="spellEnd"/>
+      <w:r>
+        <w:rPr>
+          <w:rFonts w:ascii="Courier" w:hAnsi="Courier"/>
+          <w:sz w:val="16"/>
+        </w:rPr>
+        <w:t xml:space="preserve"> Uno</w:t>
+      </w:r>
+    </w:p>
+    <w:p>
+      <w:pPr>
+        <w:rPr>
+          <w:rFonts w:ascii="Courier" w:hAnsi="Courier"/>
+          <w:color w:val="000000" w:themeColor="text1"/>
+          <w:sz w:val="16"/>
+        </w:rPr>
+      </w:pPr>
+      <w:r>
+        <w:rPr>
+          <w:rFonts w:ascii="Courier" w:hAnsi="Courier" w:cs="Helvetica"/>
+          <w:color w:val="000000" w:themeColor="text1"/>
+          <w:sz w:val="16"/>
+        </w:rPr>
+        <w:t xml:space="preserve">- </w:t>
+      </w:r>
+      <w:proofErr w:type="spellStart"/>
+      <w:r>
+        <w:rPr>
+          <w:rFonts w:ascii="Courier" w:hAnsi="Courier" w:cs="Helvetica"/>
+          <w:color w:val="000000" w:themeColor="text1"/>
+          <w:sz w:val="16"/>
+        </w:rPr>
+        <w:t>Wifi</w:t>
+      </w:r>
+      <w:proofErr w:type="spellEnd"/>
+      <w:r>
+        <w:rPr>
+          <w:rFonts w:ascii="Courier" w:hAnsi="Courier" w:cs="Helvetica"/>
+          <w:color w:val="000000" w:themeColor="text1"/>
+          <w:sz w:val="16"/>
+        </w:rPr>
+        <w:t xml:space="preserve"> Module</w:t>
+      </w:r>
+      <w:r>
+        <w:rPr>
+          <w:rFonts w:ascii="Courier" w:hAnsi="Courier" w:cs="Helvetica"/>
+          <w:color w:val="000000" w:themeColor="text1"/>
+          <w:sz w:val="16"/>
+        </w:rPr>
+        <w:t xml:space="preserve"> </w:t>
+      </w:r>
+      <w:r>
+        <w:rPr>
+          <w:rFonts w:ascii="Courier" w:hAnsi="Courier" w:cs="Helvetica"/>
+          <w:color w:val="000000" w:themeColor="text1"/>
+          <w:sz w:val="16"/>
+        </w:rPr>
+        <w:sym w:font="Wingdings" w:char="F0E0"/>
+      </w:r>
+      <w:r>
+        <w:rPr>
+          <w:rFonts w:ascii="Courier" w:hAnsi="Courier" w:cs="Helvetica"/>
+          <w:color w:val="000000" w:themeColor="text1"/>
+          <w:sz w:val="16"/>
+        </w:rPr>
+        <w:t xml:space="preserve"> ESP8266</w:t>
+      </w:r>
+      <w:r>
+        <w:rPr>
+          <w:rFonts w:ascii="Courier" w:hAnsi="Courier" w:cs="Helvetica"/>
+          <w:color w:val="000000" w:themeColor="text1"/>
+          <w:sz w:val="16"/>
+        </w:rPr>
+        <w:t xml:space="preserve"> </w:t>
+      </w:r>
+      <w:r>
+        <w:rPr>
+          <w:rFonts w:ascii="Courier" w:hAnsi="Courier" w:cs="Arial"/>
+          <w:color w:val="000000" w:themeColor="text1"/>
+          <w:sz w:val="16"/>
+          <w:szCs w:val="20"/>
+        </w:rPr>
+        <w:t> </w:t>
+      </w:r>
+    </w:p>
+    <w:p>
+      <w:pPr>
+        <w:rPr>
+          <w:rFonts w:ascii="Courier" w:hAnsi="Courier"/>
+          <w:color w:val="000000" w:themeColor="text1"/>
+          <w:sz w:val="16"/>
+        </w:rPr>
+      </w:pPr>
+      <w:r>
+        <w:rPr>
+          <w:rFonts w:ascii="Courier" w:hAnsi="Courier"/>
+          <w:color w:val="000000" w:themeColor="text1"/>
+          <w:sz w:val="16"/>
+        </w:rPr>
+        <w:t xml:space="preserve">- </w:t>
+      </w:r>
+      <w:r>
+        <w:rPr>
+          <w:rFonts w:ascii="Courier" w:hAnsi="Courier"/>
+          <w:color w:val="000000" w:themeColor="text1"/>
+          <w:sz w:val="16"/>
+        </w:rPr>
+        <w:t xml:space="preserve">Shield -&gt; designed and produced in </w:t>
+      </w:r>
+      <w:proofErr w:type="spellStart"/>
+      <w:r>
+        <w:rPr>
+          <w:rFonts w:ascii="Courier" w:hAnsi="Courier"/>
+          <w:color w:val="000000" w:themeColor="text1"/>
+          <w:sz w:val="16"/>
+        </w:rPr>
+        <w:t>Fablab</w:t>
+      </w:r>
+      <w:proofErr w:type="spellEnd"/>
+      <w:r>
+        <w:rPr>
+          <w:rFonts w:ascii="Courier" w:hAnsi="Courier"/>
+          <w:color w:val="000000" w:themeColor="text1"/>
+          <w:sz w:val="16"/>
+        </w:rPr>
+        <w:t xml:space="preserve"> Amsterdam</w:t>
+      </w:r>
+    </w:p>
+    <w:p>
+      <w:pPr>
+        <w:rPr>
+          <w:rFonts w:ascii="Courier" w:hAnsi="Courier"/>
+          <w:color w:val="000000" w:themeColor="text1"/>
+          <w:sz w:val="16"/>
+        </w:rPr>
+      </w:pPr>
+      <w:r>
+        <w:rPr>
+          <w:rFonts w:ascii="Courier" w:hAnsi="Courier"/>
+          <w:color w:val="000000" w:themeColor="text1"/>
+          <w:sz w:val="16"/>
+        </w:rPr>
+        <w:t xml:space="preserve">- Sensor Board -&gt; designed and produced in </w:t>
+      </w:r>
+      <w:proofErr w:type="spellStart"/>
+      <w:r>
+        <w:rPr>
+          <w:rFonts w:ascii="Courier" w:hAnsi="Courier"/>
+          <w:color w:val="000000" w:themeColor="text1"/>
+          <w:sz w:val="16"/>
+        </w:rPr>
+        <w:t>Fablab</w:t>
+      </w:r>
+      <w:proofErr w:type="spellEnd"/>
+      <w:r>
+        <w:rPr>
+          <w:rFonts w:ascii="Courier" w:hAnsi="Courier"/>
+          <w:color w:val="000000" w:themeColor="text1"/>
+          <w:sz w:val="16"/>
+        </w:rPr>
+        <w:t xml:space="preserve"> Amsterdam</w:t>
+      </w:r>
+    </w:p>
+    <w:p>
+      <w:pPr>
+        <w:rPr>
+          <w:rFonts w:ascii="Courier" w:hAnsi="Courier"/>
+          <w:color w:val="000000" w:themeColor="text1"/>
+          <w:sz w:val="16"/>
+        </w:rPr>
+      </w:pPr>
+      <w:r>
+        <w:rPr>
+          <w:rFonts w:ascii="Courier" w:hAnsi="Courier"/>
+          <w:color w:val="000000" w:themeColor="text1"/>
+          <w:sz w:val="16"/>
+        </w:rPr>
+        <w:t xml:space="preserve">- Power Board -&gt; designed and </w:t>
+      </w:r>
+      <w:proofErr w:type="gramStart"/>
+      <w:r>
+        <w:rPr>
+          <w:rFonts w:ascii="Courier" w:hAnsi="Courier"/>
+          <w:color w:val="000000" w:themeColor="text1"/>
+          <w:sz w:val="16"/>
+        </w:rPr>
+        <w:t>produce</w:t>
+      </w:r>
+      <w:proofErr w:type="gramEnd"/>
+      <w:r>
+        <w:rPr>
+          <w:rFonts w:ascii="Courier" w:hAnsi="Courier"/>
+          <w:color w:val="000000" w:themeColor="text1"/>
+          <w:sz w:val="16"/>
+        </w:rPr>
+        <w:t xml:space="preserve"> in </w:t>
+      </w:r>
+      <w:proofErr w:type="spellStart"/>
+      <w:r>
+        <w:rPr>
+          <w:rFonts w:ascii="Courier" w:hAnsi="Courier"/>
+          <w:color w:val="000000" w:themeColor="text1"/>
+          <w:sz w:val="16"/>
+        </w:rPr>
+        <w:t>Fablab</w:t>
+      </w:r>
+      <w:proofErr w:type="spellEnd"/>
+      <w:r>
+        <w:rPr>
+          <w:rFonts w:ascii="Courier" w:hAnsi="Courier"/>
+          <w:color w:val="000000" w:themeColor="text1"/>
+          <w:sz w:val="16"/>
+        </w:rPr>
+        <w:t xml:space="preserve"> Amsterdam</w:t>
+      </w:r>
+    </w:p>
+    <w:p>
+      <w:pPr>
+        <w:rPr>
+          <w:rFonts w:ascii="Courier" w:hAnsi="Courier"/>
+          <w:color w:val="000000" w:themeColor="text1"/>
+          <w:sz w:val="16"/>
+        </w:rPr>
+      </w:pPr>
+    </w:p>
+    <w:p>
+      <w:pPr>
+        <w:rPr>
+          <w:rFonts w:ascii="Courier" w:hAnsi="Courier"/>
+          <w:color w:val="000000" w:themeColor="text1"/>
+          <w:sz w:val="16"/>
+        </w:rPr>
+      </w:pPr>
+      <w:r>
+        <w:rPr>
+          <w:rFonts w:ascii="Courier" w:hAnsi="Courier"/>
+          <w:color w:val="000000" w:themeColor="text1"/>
+          <w:sz w:val="16"/>
+        </w:rPr>
+        <w:t>The image below shows the</w:t>
+      </w:r>
+      <w:r>
+        <w:rPr>
+          <w:rFonts w:ascii="Courier" w:hAnsi="Courier"/>
+          <w:color w:val="000000" w:themeColor="text1"/>
+          <w:sz w:val="16"/>
+        </w:rPr>
+        <w:t xml:space="preserve"> general</w:t>
+      </w:r>
+      <w:r>
+        <w:rPr>
+          <w:rFonts w:ascii="Courier" w:hAnsi="Courier"/>
+          <w:color w:val="000000" w:themeColor="text1"/>
+          <w:sz w:val="16"/>
+        </w:rPr>
+        <w:t xml:space="preserve"> block diagram of the </w:t>
+      </w:r>
+      <w:r>
+        <w:rPr>
+          <w:rFonts w:ascii="Courier" w:hAnsi="Courier"/>
+          <w:color w:val="000000" w:themeColor="text1"/>
+          <w:sz w:val="16"/>
+        </w:rPr>
+        <w:t>kit.</w:t>
+      </w:r>
+    </w:p>
+    <w:p>
+      <w:pPr>
+        <w:rPr>
+          <w:rFonts w:ascii="Courier" w:hAnsi="Courier"/>
+          <w:color w:val="000000" w:themeColor="text1"/>
+          <w:sz w:val="16"/>
+        </w:rPr>
+      </w:pPr>
+    </w:p>
+    <w:p>
+      <w:pPr>
+        <w:rPr>
+          <w:rFonts w:ascii="Courier" w:hAnsi="Courier"/>
+          <w:sz w:val="16"/>
+        </w:rPr>
+      </w:pPr>
+    </w:p>
+    <w:p>
+      <w:pPr>
+        <w:rPr>
+          <w:rFonts w:ascii="Courier" w:hAnsi="Courier"/>
+          <w:sz w:val="16"/>
+        </w:rPr>
+      </w:pPr>
+    </w:p>
+    <w:p>
+      <w:pPr>
+        <w:rPr>
+          <w:rFonts w:ascii="Courier" w:hAnsi="Courier"/>
+          <w:sz w:val="16"/>
+        </w:rPr>
+      </w:pPr>
+    </w:p>
+    <w:p>
+      <w:pPr>
+        <w:rPr>
+          <w:rFonts w:ascii="Courier" w:hAnsi="Courier"/>
+          <w:sz w:val="18"/>
+        </w:rPr>
+      </w:pPr>
+      <w:r>
+        <w:rPr>
+          <w:rFonts w:ascii="Courier" w:hAnsi="Courier"/>
+          <w:b/>
+          <w:sz w:val="18"/>
+        </w:rPr>
+        <w:t>Main board</w:t>
+      </w:r>
     </w:p>
     <w:p>
       <w:pPr>
@@ -1321,57 +2308,43 @@
       <w:pPr>
         <w:rPr>
           <w:rFonts w:ascii="Courier" w:hAnsi="Courier"/>
-          <w:sz w:val="18"/>
-        </w:rPr>
-      </w:pPr>
-    </w:p>
-    <w:p>
-      <w:pPr>
-        <w:rPr>
-          <w:rFonts w:ascii="Courier" w:hAnsi="Courier"/>
-          <w:sz w:val="18"/>
-        </w:rPr>
-      </w:pPr>
-      <w:r>
-        <w:rPr>
-          <w:rFonts w:ascii="Courier" w:hAnsi="Courier"/>
-          <w:b/>
-          <w:sz w:val="18"/>
-        </w:rPr>
-        <w:t>NO2 Sensor</w:t>
-      </w:r>
-      <w:r>
-        <w:rPr>
-          <w:rFonts w:ascii="Courier" w:hAnsi="Courier"/>
-          <w:b/>
-          <w:sz w:val="18"/>
-        </w:rPr>
-        <w:t xml:space="preserve"> Dust Sensor</w:t>
-      </w:r>
-    </w:p>
-    <w:p>
-      <w:pPr>
-        <w:rPr>
-          <w:rFonts w:ascii="Courier" w:hAnsi="Courier"/>
-          <w:sz w:val="16"/>
-        </w:rPr>
-      </w:pPr>
-      <w:r>
-        <w:rPr>
-          <w:rFonts w:ascii="Courier" w:hAnsi="Courier" w:cs="Helvetica"/>
-          <w:color w:val="000000" w:themeColor="text1"/>
-          <w:sz w:val="16"/>
-        </w:rPr>
-        <w:t xml:space="preserve">Particulate Matter </w:t>
-      </w:r>
-      <w:r>
-        <w:rPr>
-          <w:rFonts w:ascii="Courier" w:hAnsi="Courier" w:cs="Helvetica"/>
-          <w:color w:val="000000" w:themeColor="text1"/>
-          <w:sz w:val="16"/>
-        </w:rPr>
-        <w:t xml:space="preserve">- </w:t>
-      </w:r>
+          <w:sz w:val="16"/>
+        </w:rPr>
+      </w:pPr>
+    </w:p>
+    <w:p>
+      <w:pPr>
+        <w:rPr>
+          <w:rFonts w:ascii="Courier" w:hAnsi="Courier"/>
+          <w:sz w:val="18"/>
+        </w:rPr>
+      </w:pPr>
+      <w:proofErr w:type="spellStart"/>
+      <w:r>
+        <w:rPr>
+          <w:rFonts w:ascii="Courier" w:hAnsi="Courier"/>
+          <w:b/>
+          <w:sz w:val="18"/>
+        </w:rPr>
+        <w:t>Wifi</w:t>
+      </w:r>
+      <w:proofErr w:type="spellEnd"/>
+      <w:r>
+        <w:rPr>
+          <w:rFonts w:ascii="Courier" w:hAnsi="Courier"/>
+          <w:b/>
+          <w:sz w:val="18"/>
+        </w:rPr>
+        <w:t xml:space="preserve"> module</w:t>
+      </w:r>
+    </w:p>
+    <w:p>
+      <w:pPr>
+        <w:rPr>
+          <w:rFonts w:ascii="Courier" w:hAnsi="Courier"/>
+          <w:sz w:val="16"/>
+        </w:rPr>
+      </w:pPr>
       <w:r>
         <w:rPr>
           <w:rFonts w:ascii="Courier" w:hAnsi="Courier"/>
@@ -1401,7 +2374,7 @@
           <w:b/>
           <w:sz w:val="18"/>
         </w:rPr>
-        <w:t>Temperature and Humidity</w:t>
+        <w:t>Shield</w:t>
       </w:r>
     </w:p>
     <w:p>
@@ -1431,302 +2404,16 @@
       <w:pPr>
         <w:rPr>
           <w:rFonts w:ascii="Courier" w:hAnsi="Courier"/>
-          <w:b/>
-          <w:sz w:val="22"/>
-        </w:rPr>
-      </w:pPr>
-      <w:r>
-        <w:rPr>
-          <w:rFonts w:ascii="Courier" w:hAnsi="Courier"/>
-          <w:b/>
-          <w:sz w:val="22"/>
-        </w:rPr>
-        <w:t>Board</w:t>
-      </w:r>
-      <w:r>
-        <w:rPr>
-          <w:rFonts w:ascii="Courier" w:hAnsi="Courier"/>
-          <w:b/>
-          <w:sz w:val="22"/>
-        </w:rPr>
-        <w:t>s</w:t>
-      </w:r>
-    </w:p>
-    <w:p>
-      <w:pPr>
-        <w:rPr>
-          <w:rFonts w:ascii="Courier" w:hAnsi="Courier" w:cs="Helvetica"/>
-          <w:color w:val="000000" w:themeColor="text1"/>
-          <w:sz w:val="16"/>
-        </w:rPr>
-      </w:pPr>
-      <w:r>
-        <w:rPr>
-          <w:rFonts w:ascii="Courier" w:hAnsi="Courier"/>
-          <w:sz w:val="16"/>
-        </w:rPr>
-        <w:t xml:space="preserve">- Main board </w:t>
-      </w:r>
-      <w:r>
-        <w:rPr>
-          <w:rFonts w:ascii="Courier" w:hAnsi="Courier"/>
-          <w:sz w:val="16"/>
-        </w:rPr>
-        <w:sym w:font="Wingdings" w:char="F0E0"/>
-      </w:r>
-      <w:r>
-        <w:rPr>
-          <w:rFonts w:ascii="Courier" w:hAnsi="Courier"/>
-          <w:sz w:val="16"/>
-        </w:rPr>
-        <w:t xml:space="preserve"> </w:t>
-      </w:r>
-      <w:proofErr w:type="spellStart"/>
-      <w:r>
-        <w:rPr>
-          <w:rFonts w:ascii="Courier" w:hAnsi="Courier"/>
-          <w:sz w:val="16"/>
-        </w:rPr>
-        <w:t>Arduino</w:t>
-      </w:r>
-      <w:proofErr w:type="spellEnd"/>
-      <w:r>
-        <w:rPr>
-          <w:rFonts w:ascii="Courier" w:hAnsi="Courier"/>
-          <w:sz w:val="16"/>
-        </w:rPr>
-        <w:t xml:space="preserve"> Uno</w:t>
-      </w:r>
-    </w:p>
-    <w:p>
-      <w:pPr>
-        <w:rPr>
-          <w:rFonts w:ascii="Courier" w:hAnsi="Courier"/>
-          <w:color w:val="000000" w:themeColor="text1"/>
-          <w:sz w:val="16"/>
-        </w:rPr>
-      </w:pPr>
-      <w:r>
-        <w:rPr>
-          <w:rFonts w:ascii="Courier" w:hAnsi="Courier" w:cs="Helvetica"/>
-          <w:color w:val="000000" w:themeColor="text1"/>
-          <w:sz w:val="16"/>
-        </w:rPr>
-        <w:t xml:space="preserve">- </w:t>
-      </w:r>
-      <w:proofErr w:type="spellStart"/>
-      <w:r>
-        <w:rPr>
-          <w:rFonts w:ascii="Courier" w:hAnsi="Courier" w:cs="Helvetica"/>
-          <w:color w:val="000000" w:themeColor="text1"/>
-          <w:sz w:val="16"/>
-        </w:rPr>
-        <w:t>Wifi</w:t>
-      </w:r>
-      <w:proofErr w:type="spellEnd"/>
-      <w:r>
-        <w:rPr>
-          <w:rFonts w:ascii="Courier" w:hAnsi="Courier" w:cs="Helvetica"/>
-          <w:color w:val="000000" w:themeColor="text1"/>
-          <w:sz w:val="16"/>
-        </w:rPr>
-        <w:t xml:space="preserve"> Module</w:t>
-      </w:r>
-      <w:r>
-        <w:rPr>
-          <w:rFonts w:ascii="Courier" w:hAnsi="Courier" w:cs="Helvetica"/>
-          <w:color w:val="000000" w:themeColor="text1"/>
-          <w:sz w:val="16"/>
-        </w:rPr>
-        <w:t xml:space="preserve"> </w:t>
-      </w:r>
-      <w:r>
-        <w:rPr>
-          <w:rFonts w:ascii="Courier" w:hAnsi="Courier" w:cs="Helvetica"/>
-          <w:color w:val="000000" w:themeColor="text1"/>
-          <w:sz w:val="16"/>
-        </w:rPr>
-        <w:sym w:font="Wingdings" w:char="F0E0"/>
-      </w:r>
-      <w:r>
-        <w:rPr>
-          <w:rFonts w:ascii="Courier" w:hAnsi="Courier" w:cs="Helvetica"/>
-          <w:color w:val="000000" w:themeColor="text1"/>
-          <w:sz w:val="16"/>
-        </w:rPr>
-        <w:t xml:space="preserve"> ESP8266</w:t>
-      </w:r>
-      <w:r>
-        <w:rPr>
-          <w:rFonts w:ascii="Courier" w:hAnsi="Courier" w:cs="Helvetica"/>
-          <w:color w:val="000000" w:themeColor="text1"/>
-          <w:sz w:val="16"/>
-        </w:rPr>
-        <w:t xml:space="preserve"> </w:t>
-      </w:r>
-      <w:r>
-        <w:rPr>
-          <w:rFonts w:ascii="Courier" w:hAnsi="Courier" w:cs="Arial"/>
-          <w:color w:val="000000" w:themeColor="text1"/>
-          <w:sz w:val="16"/>
-          <w:szCs w:val="20"/>
-        </w:rPr>
-        <w:t> </w:t>
-      </w:r>
-    </w:p>
-    <w:p>
-      <w:pPr>
-        <w:rPr>
-          <w:rFonts w:ascii="Courier" w:hAnsi="Courier"/>
-          <w:color w:val="000000" w:themeColor="text1"/>
-          <w:sz w:val="16"/>
-        </w:rPr>
-      </w:pPr>
-      <w:r>
-        <w:rPr>
-          <w:rFonts w:ascii="Courier" w:hAnsi="Courier"/>
-          <w:color w:val="000000" w:themeColor="text1"/>
-          <w:sz w:val="16"/>
-        </w:rPr>
-        <w:t xml:space="preserve">- </w:t>
-      </w:r>
-      <w:r>
-        <w:rPr>
-          <w:rFonts w:ascii="Courier" w:hAnsi="Courier"/>
-          <w:color w:val="000000" w:themeColor="text1"/>
-          <w:sz w:val="16"/>
-        </w:rPr>
-        <w:t xml:space="preserve">Shield -&gt; designed and produced in </w:t>
-      </w:r>
-      <w:proofErr w:type="spellStart"/>
-      <w:r>
-        <w:rPr>
-          <w:rFonts w:ascii="Courier" w:hAnsi="Courier"/>
-          <w:color w:val="000000" w:themeColor="text1"/>
-          <w:sz w:val="16"/>
-        </w:rPr>
-        <w:t>Fablab</w:t>
-      </w:r>
-      <w:proofErr w:type="spellEnd"/>
-      <w:r>
-        <w:rPr>
-          <w:rFonts w:ascii="Courier" w:hAnsi="Courier"/>
-          <w:color w:val="000000" w:themeColor="text1"/>
-          <w:sz w:val="16"/>
-        </w:rPr>
-        <w:t xml:space="preserve"> Amsterdam</w:t>
-      </w:r>
-    </w:p>
-    <w:p>
-      <w:pPr>
-        <w:rPr>
-          <w:rFonts w:ascii="Courier" w:hAnsi="Courier"/>
-          <w:color w:val="000000" w:themeColor="text1"/>
-          <w:sz w:val="16"/>
-        </w:rPr>
-      </w:pPr>
-      <w:r>
-        <w:rPr>
-          <w:rFonts w:ascii="Courier" w:hAnsi="Courier"/>
-          <w:color w:val="000000" w:themeColor="text1"/>
-          <w:sz w:val="16"/>
-        </w:rPr>
-        <w:t xml:space="preserve">- Sensor Board -&gt; designed and produced in </w:t>
-      </w:r>
-      <w:proofErr w:type="spellStart"/>
-      <w:r>
-        <w:rPr>
-          <w:rFonts w:ascii="Courier" w:hAnsi="Courier"/>
-          <w:color w:val="000000" w:themeColor="text1"/>
-          <w:sz w:val="16"/>
-        </w:rPr>
-        <w:t>Fablab</w:t>
-      </w:r>
-      <w:proofErr w:type="spellEnd"/>
-      <w:r>
-        <w:rPr>
-          <w:rFonts w:ascii="Courier" w:hAnsi="Courier"/>
-          <w:color w:val="000000" w:themeColor="text1"/>
-          <w:sz w:val="16"/>
-        </w:rPr>
-        <w:t xml:space="preserve"> Amsterdam</w:t>
-      </w:r>
-    </w:p>
-    <w:p>
-      <w:pPr>
-        <w:rPr>
-          <w:rFonts w:ascii="Courier" w:hAnsi="Courier"/>
-          <w:color w:val="000000" w:themeColor="text1"/>
-          <w:sz w:val="16"/>
-        </w:rPr>
-      </w:pPr>
-      <w:r>
-        <w:rPr>
-          <w:rFonts w:ascii="Courier" w:hAnsi="Courier"/>
-          <w:color w:val="000000" w:themeColor="text1"/>
-          <w:sz w:val="16"/>
-        </w:rPr>
-        <w:t xml:space="preserve">- Power Board -&gt; designed and </w:t>
-      </w:r>
-      <w:proofErr w:type="gramStart"/>
-      <w:r>
-        <w:rPr>
-          <w:rFonts w:ascii="Courier" w:hAnsi="Courier"/>
-          <w:color w:val="000000" w:themeColor="text1"/>
-          <w:sz w:val="16"/>
-        </w:rPr>
-        <w:t>produce</w:t>
-      </w:r>
-      <w:proofErr w:type="gramEnd"/>
-      <w:r>
-        <w:rPr>
-          <w:rFonts w:ascii="Courier" w:hAnsi="Courier"/>
-          <w:color w:val="000000" w:themeColor="text1"/>
-          <w:sz w:val="16"/>
-        </w:rPr>
-        <w:t xml:space="preserve"> in </w:t>
-      </w:r>
-      <w:proofErr w:type="spellStart"/>
-      <w:r>
-        <w:rPr>
-          <w:rFonts w:ascii="Courier" w:hAnsi="Courier"/>
-          <w:color w:val="000000" w:themeColor="text1"/>
-          <w:sz w:val="16"/>
-        </w:rPr>
-        <w:t>Fablab</w:t>
-      </w:r>
-      <w:proofErr w:type="spellEnd"/>
-      <w:r>
-        <w:rPr>
-          <w:rFonts w:ascii="Courier" w:hAnsi="Courier"/>
-          <w:color w:val="000000" w:themeColor="text1"/>
-          <w:sz w:val="16"/>
-        </w:rPr>
-        <w:t xml:space="preserve"> Amsterdam</w:t>
-      </w:r>
-    </w:p>
-    <w:p>
-      <w:pPr>
-        <w:rPr>
-          <w:rFonts w:ascii="Courier" w:hAnsi="Courier"/>
-          <w:sz w:val="16"/>
-        </w:rPr>
-      </w:pPr>
-    </w:p>
-    <w:p>
-      <w:pPr>
-        <w:rPr>
-          <w:rFonts w:ascii="Courier" w:hAnsi="Courier"/>
-          <w:sz w:val="18"/>
-        </w:rPr>
-      </w:pPr>
-      <w:r>
-        <w:rPr>
-          <w:rFonts w:ascii="Courier" w:hAnsi="Courier"/>
-          <w:b/>
-          <w:sz w:val="18"/>
-        </w:rPr>
-        <w:t>Main board</w:t>
+          <w:sz w:val="18"/>
+        </w:rPr>
+      </w:pPr>
+      <w:r>
+        <w:rPr>
+          <w:rFonts w:ascii="Courier" w:hAnsi="Courier"/>
+          <w:b/>
+          <w:sz w:val="18"/>
+        </w:rPr>
+        <w:t xml:space="preserve">Sensor Board </w:t>
       </w:r>
     </w:p>
     <w:p>
@@ -1756,26 +2443,459 @@
       <w:pPr>
         <w:rPr>
           <w:rFonts w:ascii="Courier" w:hAnsi="Courier"/>
-          <w:sz w:val="18"/>
-        </w:rPr>
-      </w:pPr>
-      <w:proofErr w:type="spellStart"/>
-      <w:r>
-        <w:rPr>
-          <w:rFonts w:ascii="Courier" w:hAnsi="Courier"/>
-          <w:b/>
-          <w:sz w:val="18"/>
-        </w:rPr>
-        <w:t>Wifi</w:t>
-      </w:r>
-      <w:proofErr w:type="spellEnd"/>
-      <w:r>
-        <w:rPr>
-          <w:rFonts w:ascii="Courier" w:hAnsi="Courier"/>
-          <w:b/>
-          <w:sz w:val="18"/>
-        </w:rPr>
-        <w:t xml:space="preserve"> module</w:t>
+          <w:b/>
+          <w:sz w:val="18"/>
+        </w:rPr>
+      </w:pPr>
+      <w:r>
+        <w:rPr>
+          <w:rFonts w:ascii="Courier" w:hAnsi="Courier"/>
+          <w:b/>
+          <w:sz w:val="18"/>
+        </w:rPr>
+        <w:t>Power Board</w:t>
+      </w:r>
+      <w:r>
+        <w:rPr>
+          <w:rFonts w:ascii="Courier" w:hAnsi="Courier"/>
+          <w:b/>
+          <w:sz w:val="18"/>
+        </w:rPr>
+        <w:t xml:space="preserve"> and Power Management</w:t>
+      </w:r>
+    </w:p>
+    <w:p>
+      <w:pPr>
+        <w:rPr>
+          <w:rFonts w:ascii="Courier" w:hAnsi="Courier"/>
+          <w:b/>
+          <w:sz w:val="18"/>
+        </w:rPr>
+      </w:pPr>
+    </w:p>
+    <w:p>
+      <w:pPr>
+        <w:rPr>
+          <w:rFonts w:ascii="Courier" w:hAnsi="Courier"/>
+          <w:sz w:val="16"/>
+        </w:rPr>
+      </w:pPr>
+      <w:r>
+        <w:rPr>
+          <w:rFonts w:ascii="Courier" w:hAnsi="Courier"/>
+          <w:sz w:val="16"/>
+        </w:rPr>
+        <w:t>Schematic and Layout</w:t>
+      </w:r>
+    </w:p>
+    <w:p>
+      <w:pPr>
+        <w:rPr>
+          <w:rFonts w:ascii="Courier" w:hAnsi="Courier"/>
+          <w:b/>
+          <w:sz w:val="18"/>
+        </w:rPr>
+      </w:pPr>
+    </w:p>
+    <w:p>
+      <w:pPr>
+        <w:rPr>
+          <w:rFonts w:ascii="Courier" w:hAnsi="Courier"/>
+          <w:sz w:val="18"/>
+        </w:rPr>
+      </w:pPr>
+    </w:p>
+    <w:p>
+      <w:pPr>
+        <w:rPr>
+          <w:rFonts w:ascii="Courier" w:hAnsi="Courier"/>
+          <w:sz w:val="16"/>
+        </w:rPr>
+      </w:pPr>
+      <w:r>
+        <w:rPr>
+          <w:rFonts w:ascii="Courier" w:hAnsi="Courier"/>
+          <w:sz w:val="16"/>
+        </w:rPr>
+        <w:drawing>
+          <wp:inline distT="0" distB="0" distL="0" distR="0">
+            <wp:extent cx="3490988" cy="1828800"/>
+            <wp:effectExtent l="25400" t="0" r="0" b="0"/>
+            <wp:docPr id="6" name="Picture 3" descr=":::::Pilot_1_air:documentation:power_board_schematic.png"/>
+            <wp:cNvGraphicFramePr>
+              <a:graphicFrameLocks xmlns:a="http://schemas.openxmlformats.org/drawingml/2006/main" noChangeAspect="1"/>
+            </wp:cNvGraphicFramePr>
+            <a:graphic xmlns:a="http://schemas.openxmlformats.org/drawingml/2006/main">
+              <a:graphicData uri="http://schemas.openxmlformats.org/drawingml/2006/picture">
+                <pic:pic xmlns:pic="http://schemas.openxmlformats.org/drawingml/2006/picture">
+                  <pic:nvPicPr>
+                    <pic:cNvPr id="0" name="Picture 3" descr=":::::Pilot_1_air:documentation:power_board_schematic.png"/>
+                    <pic:cNvPicPr>
+                      <a:picLocks noChangeAspect="1" noChangeArrowheads="1"/>
+                    </pic:cNvPicPr>
+                  </pic:nvPicPr>
+                  <pic:blipFill>
+                    <a:blip r:embed="rId14"/>
+                    <a:srcRect/>
+                    <a:stretch>
+                      <a:fillRect/>
+                    </a:stretch>
+                  </pic:blipFill>
+                  <pic:spPr bwMode="auto">
+                    <a:xfrm>
+                      <a:off x="0" y="0"/>
+                      <a:ext cx="3491437" cy="1829035"/>
+                    </a:xfrm>
+                    <a:prstGeom prst="rect">
+                      <a:avLst/>
+                    </a:prstGeom>
+                    <a:noFill/>
+                    <a:ln w="9525">
+                      <a:noFill/>
+                      <a:miter lim="800000"/>
+                      <a:headEnd/>
+                      <a:tailEnd/>
+                    </a:ln>
+                  </pic:spPr>
+                </pic:pic>
+              </a:graphicData>
+            </a:graphic>
+          </wp:inline>
+        </w:drawing>
+      </w:r>
+      <w:r>
+        <w:rPr>
+          <w:rFonts w:ascii="Courier" w:hAnsi="Courier"/>
+          <w:noProof/>
+          <w:sz w:val="16"/>
+        </w:rPr>
+        <w:drawing>
+          <wp:inline distT="0" distB="0" distL="0" distR="0">
+            <wp:extent cx="1991995" cy="1567815"/>
+            <wp:effectExtent l="25400" t="0" r="0" b="0"/>
+            <wp:docPr id="4" name="Picture 2" descr=":::::Pilot_1_air:documentation:power_board_layout.png"/>
+            <wp:cNvGraphicFramePr>
+              <a:graphicFrameLocks xmlns:a="http://schemas.openxmlformats.org/drawingml/2006/main" noChangeAspect="1"/>
+            </wp:cNvGraphicFramePr>
+            <a:graphic xmlns:a="http://schemas.openxmlformats.org/drawingml/2006/main">
+              <a:graphicData uri="http://schemas.openxmlformats.org/drawingml/2006/picture">
+                <pic:pic xmlns:pic="http://schemas.openxmlformats.org/drawingml/2006/picture">
+                  <pic:nvPicPr>
+                    <pic:cNvPr id="0" name="Picture 2" descr=":::::Pilot_1_air:documentation:power_board_layout.png"/>
+                    <pic:cNvPicPr>
+                      <a:picLocks noChangeAspect="1" noChangeArrowheads="1"/>
+                    </pic:cNvPicPr>
+                  </pic:nvPicPr>
+                  <pic:blipFill>
+                    <a:blip r:embed="rId15"/>
+                    <a:srcRect/>
+                    <a:stretch>
+                      <a:fillRect/>
+                    </a:stretch>
+                  </pic:blipFill>
+                  <pic:spPr bwMode="auto">
+                    <a:xfrm>
+                      <a:off x="0" y="0"/>
+                      <a:ext cx="1991995" cy="1567815"/>
+                    </a:xfrm>
+                    <a:prstGeom prst="rect">
+                      <a:avLst/>
+                    </a:prstGeom>
+                    <a:noFill/>
+                    <a:ln w="9525">
+                      <a:noFill/>
+                      <a:miter lim="800000"/>
+                      <a:headEnd/>
+                      <a:tailEnd/>
+                    </a:ln>
+                  </pic:spPr>
+                </pic:pic>
+              </a:graphicData>
+            </a:graphic>
+          </wp:inline>
+        </w:drawing>
+      </w:r>
+    </w:p>
+    <w:p>
+      <w:pPr>
+        <w:rPr>
+          <w:rFonts w:ascii="Courier" w:hAnsi="Courier"/>
+          <w:sz w:val="16"/>
+        </w:rPr>
+      </w:pPr>
+    </w:p>
+    <w:p>
+      <w:pPr>
+        <w:rPr>
+          <w:rFonts w:ascii="Courier" w:hAnsi="Courier"/>
+          <w:sz w:val="16"/>
+        </w:rPr>
+      </w:pPr>
+    </w:p>
+    <w:p>
+      <w:pPr>
+        <w:rPr>
+          <w:rFonts w:ascii="Courier" w:hAnsi="Courier"/>
+          <w:sz w:val="16"/>
+        </w:rPr>
+      </w:pPr>
+    </w:p>
+    <w:p>
+      <w:pPr>
+        <w:rPr>
+          <w:rFonts w:ascii="Courier" w:hAnsi="Courier"/>
+          <w:sz w:val="16"/>
+        </w:rPr>
+      </w:pPr>
+    </w:p>
+    <w:p>
+      <w:pPr>
+        <w:rPr>
+          <w:rFonts w:ascii="Courier" w:hAnsi="Courier"/>
+          <w:sz w:val="16"/>
+        </w:rPr>
+      </w:pPr>
+      <w:r>
+        <w:rPr>
+          <w:rFonts w:ascii="Courier" w:hAnsi="Courier"/>
+          <w:sz w:val="16"/>
+        </w:rPr>
+        <w:t>Machine files</w:t>
+      </w:r>
+    </w:p>
+    <w:p>
+      <w:pPr>
+        <w:rPr>
+          <w:rFonts w:ascii="Courier" w:hAnsi="Courier"/>
+          <w:sz w:val="16"/>
+        </w:rPr>
+      </w:pPr>
+      <w:r>
+        <w:rPr>
+          <w:rFonts w:ascii="Courier" w:hAnsi="Courier"/>
+          <w:noProof/>
+          <w:sz w:val="16"/>
+        </w:rPr>
+        <w:drawing>
+          <wp:inline distT="0" distB="0" distL="0" distR="0">
+            <wp:extent cx="1983740" cy="1551305"/>
+            <wp:effectExtent l="25400" t="0" r="0" b="0"/>
+            <wp:docPr id="7" name="Picture 4" descr=":::::Pilot_1_air:documentation:power_2_top_mirrored.png"/>
+            <wp:cNvGraphicFramePr>
+              <a:graphicFrameLocks xmlns:a="http://schemas.openxmlformats.org/drawingml/2006/main" noChangeAspect="1"/>
+            </wp:cNvGraphicFramePr>
+            <a:graphic xmlns:a="http://schemas.openxmlformats.org/drawingml/2006/main">
+              <a:graphicData uri="http://schemas.openxmlformats.org/drawingml/2006/picture">
+                <pic:pic xmlns:pic="http://schemas.openxmlformats.org/drawingml/2006/picture">
+                  <pic:nvPicPr>
+                    <pic:cNvPr id="0" name="Picture 4" descr=":::::Pilot_1_air:documentation:power_2_top_mirrored.png"/>
+                    <pic:cNvPicPr>
+                      <a:picLocks noChangeAspect="1" noChangeArrowheads="1"/>
+                    </pic:cNvPicPr>
+                  </pic:nvPicPr>
+                  <pic:blipFill>
+                    <a:blip r:embed="rId16"/>
+                    <a:srcRect/>
+                    <a:stretch>
+                      <a:fillRect/>
+                    </a:stretch>
+                  </pic:blipFill>
+                  <pic:spPr bwMode="auto">
+                    <a:xfrm>
+                      <a:off x="0" y="0"/>
+                      <a:ext cx="1983740" cy="1551305"/>
+                    </a:xfrm>
+                    <a:prstGeom prst="rect">
+                      <a:avLst/>
+                    </a:prstGeom>
+                    <a:noFill/>
+                    <a:ln w="9525">
+                      <a:noFill/>
+                      <a:miter lim="800000"/>
+                      <a:headEnd/>
+                      <a:tailEnd/>
+                    </a:ln>
+                  </pic:spPr>
+                </pic:pic>
+              </a:graphicData>
+            </a:graphic>
+          </wp:inline>
+        </w:drawing>
+      </w:r>
+      <w:r>
+        <w:rPr>
+          <w:rFonts w:ascii="Courier" w:hAnsi="Courier"/>
+          <w:noProof/>
+          <w:sz w:val="16"/>
+        </w:rPr>
+        <w:drawing>
+          <wp:inline distT="0" distB="0" distL="0" distR="0">
+            <wp:extent cx="1983740" cy="1551305"/>
+            <wp:effectExtent l="25400" t="0" r="0" b="0"/>
+            <wp:docPr id="8" name="Picture 5" descr=":::::Pilot_1_air:documentation:power_2_cut_mirrored.png"/>
+            <wp:cNvGraphicFramePr>
+              <a:graphicFrameLocks xmlns:a="http://schemas.openxmlformats.org/drawingml/2006/main" noChangeAspect="1"/>
+            </wp:cNvGraphicFramePr>
+            <a:graphic xmlns:a="http://schemas.openxmlformats.org/drawingml/2006/main">
+              <a:graphicData uri="http://schemas.openxmlformats.org/drawingml/2006/picture">
+                <pic:pic xmlns:pic="http://schemas.openxmlformats.org/drawingml/2006/picture">
+                  <pic:nvPicPr>
+                    <pic:cNvPr id="0" name="Picture 5" descr=":::::Pilot_1_air:documentation:power_2_cut_mirrored.png"/>
+                    <pic:cNvPicPr>
+                      <a:picLocks noChangeAspect="1" noChangeArrowheads="1"/>
+                    </pic:cNvPicPr>
+                  </pic:nvPicPr>
+                  <pic:blipFill>
+                    <a:blip r:embed="rId17"/>
+                    <a:srcRect/>
+                    <a:stretch>
+                      <a:fillRect/>
+                    </a:stretch>
+                  </pic:blipFill>
+                  <pic:spPr bwMode="auto">
+                    <a:xfrm>
+                      <a:off x="0" y="0"/>
+                      <a:ext cx="1983740" cy="1551305"/>
+                    </a:xfrm>
+                    <a:prstGeom prst="rect">
+                      <a:avLst/>
+                    </a:prstGeom>
+                    <a:noFill/>
+                    <a:ln w="9525">
+                      <a:noFill/>
+                      <a:miter lim="800000"/>
+                      <a:headEnd/>
+                      <a:tailEnd/>
+                    </a:ln>
+                  </pic:spPr>
+                </pic:pic>
+              </a:graphicData>
+            </a:graphic>
+          </wp:inline>
+        </w:drawing>
+      </w:r>
+    </w:p>
+    <w:p>
+      <w:pPr>
+        <w:rPr>
+          <w:rFonts w:ascii="Courier" w:hAnsi="Courier"/>
+          <w:sz w:val="16"/>
+        </w:rPr>
+      </w:pPr>
+    </w:p>
+    <w:p>
+      <w:pPr>
+        <w:rPr>
+          <w:rFonts w:ascii="Courier" w:hAnsi="Courier"/>
+          <w:sz w:val="16"/>
+        </w:rPr>
+      </w:pPr>
+    </w:p>
+    <w:p>
+      <w:pPr>
+        <w:rPr>
+          <w:rFonts w:ascii="Courier" w:hAnsi="Courier"/>
+          <w:sz w:val="16"/>
+        </w:rPr>
+      </w:pPr>
+      <w:r>
+        <w:rPr>
+          <w:rFonts w:ascii="Courier" w:hAnsi="Courier"/>
+          <w:sz w:val="16"/>
+        </w:rPr>
+        <w:t>Power Management block diagram</w:t>
+      </w:r>
+    </w:p>
+    <w:p>
+      <w:pPr>
+        <w:rPr>
+          <w:rFonts w:ascii="Courier" w:hAnsi="Courier"/>
+          <w:sz w:val="16"/>
+        </w:rPr>
+      </w:pPr>
+      <w:r>
+        <w:rPr>
+          <w:rFonts w:ascii="Courier" w:hAnsi="Courier"/>
+          <w:noProof/>
+          <w:sz w:val="16"/>
+        </w:rPr>
+        <w:drawing>
+          <wp:inline distT="0" distB="0" distL="0" distR="0">
+            <wp:extent cx="5747657" cy="2350201"/>
+            <wp:effectExtent l="25400" t="0" r="0" b="0"/>
+            <wp:docPr id="1" name="Picture 1" descr=":::::Pilot_1_air:documentation:power_management_block_diagram.png"/>
+            <wp:cNvGraphicFramePr>
+              <a:graphicFrameLocks xmlns:a="http://schemas.openxmlformats.org/drawingml/2006/main" noChangeAspect="1"/>
+            </wp:cNvGraphicFramePr>
+            <a:graphic xmlns:a="http://schemas.openxmlformats.org/drawingml/2006/main">
+              <a:graphicData uri="http://schemas.openxmlformats.org/drawingml/2006/picture">
+                <pic:pic xmlns:pic="http://schemas.openxmlformats.org/drawingml/2006/picture">
+                  <pic:nvPicPr>
+                    <pic:cNvPr id="0" name="Picture 1" descr=":::::Pilot_1_air:documentation:power_management_block_diagram.png"/>
+                    <pic:cNvPicPr>
+                      <a:picLocks noChangeAspect="1" noChangeArrowheads="1"/>
+                    </pic:cNvPicPr>
+                  </pic:nvPicPr>
+                  <pic:blipFill>
+                    <a:blip r:embed="rId18"/>
+                    <a:srcRect/>
+                    <a:stretch>
+                      <a:fillRect/>
+                    </a:stretch>
+                  </pic:blipFill>
+                  <pic:spPr bwMode="auto">
+                    <a:xfrm>
+                      <a:off x="0" y="0"/>
+                      <a:ext cx="5748552" cy="2350567"/>
+                    </a:xfrm>
+                    <a:prstGeom prst="rect">
+                      <a:avLst/>
+                    </a:prstGeom>
+                    <a:noFill/>
+                    <a:ln w="9525">
+                      <a:noFill/>
+                      <a:miter lim="800000"/>
+                      <a:headEnd/>
+                      <a:tailEnd/>
+                    </a:ln>
+                  </pic:spPr>
+                </pic:pic>
+              </a:graphicData>
+            </a:graphic>
+          </wp:inline>
+        </w:drawing>
+      </w:r>
+    </w:p>
+    <w:p>
+      <w:pPr>
+        <w:rPr>
+          <w:rFonts w:ascii="Courier" w:hAnsi="Courier"/>
+          <w:sz w:val="16"/>
+        </w:rPr>
+      </w:pPr>
+    </w:p>
+    <w:p>
+      <w:pPr>
+        <w:rPr>
+          <w:rFonts w:ascii="Courier" w:hAnsi="Courier"/>
+          <w:sz w:val="16"/>
+        </w:rPr>
+      </w:pPr>
+    </w:p>
+    <w:p>
+      <w:pPr>
+        <w:rPr>
+          <w:rFonts w:ascii="Courier" w:hAnsi="Courier"/>
+          <w:sz w:val="18"/>
+        </w:rPr>
+      </w:pPr>
+      <w:r>
+        <w:rPr>
+          <w:rFonts w:ascii="Courier" w:hAnsi="Courier"/>
+          <w:b/>
+          <w:sz w:val="18"/>
+        </w:rPr>
+        <w:t>Power Board and Power Management</w:t>
       </w:r>
     </w:p>
     <w:p>
@@ -1800,115 +2920,6 @@
           <w:sz w:val="16"/>
         </w:rPr>
       </w:pPr>
-    </w:p>
-    <w:p>
-      <w:pPr>
-        <w:rPr>
-          <w:rFonts w:ascii="Courier" w:hAnsi="Courier"/>
-          <w:sz w:val="18"/>
-        </w:rPr>
-      </w:pPr>
-      <w:r>
-        <w:rPr>
-          <w:rFonts w:ascii="Courier" w:hAnsi="Courier"/>
-          <w:b/>
-          <w:sz w:val="18"/>
-        </w:rPr>
-        <w:t>Shield</w:t>
-      </w:r>
-    </w:p>
-    <w:p>
-      <w:pPr>
-        <w:rPr>
-          <w:rFonts w:ascii="Courier" w:hAnsi="Courier"/>
-          <w:sz w:val="16"/>
-        </w:rPr>
-      </w:pPr>
-      <w:r>
-        <w:rPr>
-          <w:rFonts w:ascii="Courier" w:hAnsi="Courier"/>
-          <w:sz w:val="16"/>
-        </w:rPr>
-        <w:t>Text is missing</w:t>
-      </w:r>
-    </w:p>
-    <w:p>
-      <w:pPr>
-        <w:rPr>
-          <w:rFonts w:ascii="Courier" w:hAnsi="Courier"/>
-          <w:sz w:val="16"/>
-        </w:rPr>
-      </w:pPr>
-    </w:p>
-    <w:p>
-      <w:pPr>
-        <w:rPr>
-          <w:rFonts w:ascii="Courier" w:hAnsi="Courier"/>
-          <w:sz w:val="18"/>
-        </w:rPr>
-      </w:pPr>
-      <w:r>
-        <w:rPr>
-          <w:rFonts w:ascii="Courier" w:hAnsi="Courier"/>
-          <w:b/>
-          <w:sz w:val="18"/>
-        </w:rPr>
-        <w:t xml:space="preserve">Sensor Board </w:t>
-      </w:r>
-    </w:p>
-    <w:p>
-      <w:pPr>
-        <w:rPr>
-          <w:rFonts w:ascii="Courier" w:hAnsi="Courier"/>
-          <w:sz w:val="16"/>
-        </w:rPr>
-      </w:pPr>
-      <w:r>
-        <w:rPr>
-          <w:rFonts w:ascii="Courier" w:hAnsi="Courier"/>
-          <w:sz w:val="16"/>
-        </w:rPr>
-        <w:t>Text is missing</w:t>
-      </w:r>
-    </w:p>
-    <w:p>
-      <w:pPr>
-        <w:rPr>
-          <w:rFonts w:ascii="Courier" w:hAnsi="Courier"/>
-          <w:sz w:val="16"/>
-        </w:rPr>
-      </w:pPr>
-    </w:p>
-    <w:p>
-      <w:pPr>
-        <w:rPr>
-          <w:rFonts w:ascii="Courier" w:hAnsi="Courier"/>
-          <w:sz w:val="18"/>
-        </w:rPr>
-      </w:pPr>
-      <w:r>
-        <w:rPr>
-          <w:rFonts w:ascii="Courier" w:hAnsi="Courier"/>
-          <w:b/>
-          <w:sz w:val="18"/>
-        </w:rPr>
-        <w:t>Power Board</w:t>
-      </w:r>
-    </w:p>
-    <w:p>
-      <w:pPr>
-        <w:rPr>
-          <w:rFonts w:ascii="Courier" w:hAnsi="Courier"/>
-          <w:sz w:val="16"/>
-        </w:rPr>
-      </w:pPr>
-      <w:r>
-        <w:rPr>
-          <w:rFonts w:ascii="Courier" w:hAnsi="Courier"/>
-          <w:sz w:val="16"/>
-        </w:rPr>
-        <w:t>Text is missing</w:t>
-      </w:r>
     </w:p>
     <w:p>
       <w:pPr>
@@ -1936,7 +2947,7 @@
     </w:p>
     <w:sectPr>
       <w:pgSz w:w="11900" w:h="16840"/>
-      <w:pgMar w:top="1440" w:right="1800" w:bottom="1440" w:left="1800" w:header="708" w:footer="708" w:gutter="0"/>
+      <w:pgMar w:top="1440" w:right="0" w:bottom="1440" w:left="1800" w:header="708" w:footer="708" w:gutter="0"/>
       <w:cols w:space="708"/>
     </w:sectPr>
   </w:body>
@@ -2266,6 +3277,18 @@
     <w:rsid w:val="00532B4B"/>
     <w:rPr>
       <w:color w:val="0000FF" w:themeColor="hyperlink"/>
+      <w:u w:val="single"/>
+    </w:rPr>
+  </w:style>
+  <w:style w:type="character" w:styleId="FollowedHyperlink">
+    <w:name w:val="FollowedHyperlink"/>
+    <w:basedOn w:val="DefaultParagraphFont"/>
+    <w:uiPriority w:val="99"/>
+    <w:semiHidden/>
+    <w:unhideWhenUsed/>
+    <w:rsid w:val="00585100"/>
+    <w:rPr>
+      <w:color w:val="800080" w:themeColor="followedHyperlink"/>
       <w:u w:val="single"/>
     </w:rPr>
   </w:style>

</xml_diff>

<commit_message>
update images of doc
</commit_message>
<xml_diff>
--- a/sensor_kit/doc/Sensor_Kit_doc.docx
+++ b/sensor_kit/doc/Sensor_Kit_doc.docx
@@ -31,7 +31,7 @@
           <w:rFonts w:ascii="Courier" w:hAnsi="Courier"/>
           <w:sz w:val="18"/>
         </w:rPr>
-        <w:t xml:space="preserve"> / Making Sensor</w:t>
+        <w:t xml:space="preserve"> / Making Sense</w:t>
       </w:r>
     </w:p>
     <w:p>
@@ -1486,23 +1486,7 @@
             <w:rFonts w:ascii="Courier" w:hAnsi="Courier"/>
             <w:sz w:val="16"/>
           </w:rPr>
-          <w:t>http://www.alphasense.co</w:t>
-        </w:r>
-        <w:r>
-          <w:rPr>
-            <w:rStyle w:val="Hyperlink"/>
-            <w:rFonts w:ascii="Courier" w:hAnsi="Courier"/>
-            <w:sz w:val="16"/>
-          </w:rPr>
-          <w:t>m</w:t>
-        </w:r>
-        <w:r>
-          <w:rPr>
-            <w:rStyle w:val="Hyperlink"/>
-            <w:rFonts w:ascii="Courier" w:hAnsi="Courier"/>
-            <w:sz w:val="16"/>
-          </w:rPr>
-          <w:t>/WEB1213/wp-content/uploads/2016/07/NO2-B43F.pdf</w:t>
+          <w:t>http://www.alphasense.com/WEB1213/wp-content/uploads/2016/07/NO2-B43F.pdf</w:t>
         </w:r>
       </w:hyperlink>
     </w:p>
@@ -1940,6 +1924,15 @@
     <w:p>
       <w:pPr>
         <w:rPr>
+          <w:rFonts w:ascii="Courier" w:hAnsi="Courier"/>
+          <w:b/>
+          <w:sz w:val="22"/>
+        </w:rPr>
+      </w:pPr>
+    </w:p>
+    <w:p>
+      <w:pPr>
+        <w:rPr>
           <w:rFonts w:ascii="Courier" w:hAnsi="Courier" w:cs="Helvetica"/>
           <w:color w:val="000000" w:themeColor="text1"/>
           <w:sz w:val="16"/>
@@ -2198,6 +2191,31 @@
           <w:sz w:val="16"/>
         </w:rPr>
       </w:pPr>
+      <w:r>
+        <w:rPr>
+          <w:rFonts w:ascii="Courier" w:hAnsi="Courier"/>
+          <w:color w:val="000000" w:themeColor="text1"/>
+          <w:sz w:val="16"/>
+        </w:rPr>
+        <w:t>Note: original design</w:t>
+      </w:r>
+      <w:r>
+        <w:rPr>
+          <w:rFonts w:ascii="Courier" w:hAnsi="Courier"/>
+          <w:color w:val="000000" w:themeColor="text1"/>
+          <w:sz w:val="16"/>
+        </w:rPr>
+        <w:t xml:space="preserve"> files can be found in the repo.</w:t>
+      </w:r>
+    </w:p>
+    <w:p>
+      <w:pPr>
+        <w:rPr>
+          <w:rFonts w:ascii="Courier" w:hAnsi="Courier"/>
+          <w:color w:val="000000" w:themeColor="text1"/>
+          <w:sz w:val="16"/>
+        </w:rPr>
+      </w:pPr>
     </w:p>
     <w:p>
       <w:pPr>
@@ -2248,6 +2266,68 @@
           <w:sz w:val="16"/>
         </w:rPr>
       </w:pPr>
+    </w:p>
+    <w:p>
+      <w:pPr>
+        <w:rPr>
+          <w:rFonts w:ascii="Courier" w:hAnsi="Courier"/>
+          <w:color w:val="000000" w:themeColor="text1"/>
+          <w:sz w:val="16"/>
+        </w:rPr>
+      </w:pPr>
+      <w:r>
+        <w:rPr>
+          <w:rFonts w:ascii="Courier" w:hAnsi="Courier"/>
+          <w:noProof/>
+          <w:color w:val="000000" w:themeColor="text1"/>
+          <w:sz w:val="16"/>
+        </w:rPr>
+        <w:drawing>
+          <wp:inline distT="0" distB="0" distL="0" distR="0">
+            <wp:extent cx="3403600" cy="2074838"/>
+            <wp:effectExtent l="25400" t="0" r="0" b="0"/>
+            <wp:docPr id="5" name="Picture 1" descr=":::::Pilot_1_air:documentation:general_block_diagram.png"/>
+            <wp:cNvGraphicFramePr>
+              <a:graphicFrameLocks xmlns:a="http://schemas.openxmlformats.org/drawingml/2006/main" noChangeAspect="1"/>
+            </wp:cNvGraphicFramePr>
+            <a:graphic xmlns:a="http://schemas.openxmlformats.org/drawingml/2006/main">
+              <a:graphicData uri="http://schemas.openxmlformats.org/drawingml/2006/picture">
+                <pic:pic xmlns:pic="http://schemas.openxmlformats.org/drawingml/2006/picture">
+                  <pic:nvPicPr>
+                    <pic:cNvPr id="0" name="Picture 1" descr=":::::Pilot_1_air:documentation:general_block_diagram.png"/>
+                    <pic:cNvPicPr>
+                      <a:picLocks noChangeAspect="1" noChangeArrowheads="1"/>
+                    </pic:cNvPicPr>
+                  </pic:nvPicPr>
+                  <pic:blipFill>
+                    <a:blip r:embed="rId14"/>
+                    <a:srcRect/>
+                    <a:stretch>
+                      <a:fillRect/>
+                    </a:stretch>
+                  </pic:blipFill>
+                  <pic:spPr bwMode="auto">
+                    <a:xfrm>
+                      <a:off x="0" y="0"/>
+                      <a:ext cx="3404344" cy="2075291"/>
+                    </a:xfrm>
+                    <a:prstGeom prst="rect">
+                      <a:avLst/>
+                    </a:prstGeom>
+                    <a:noFill/>
+                    <a:ln w="9525">
+                      <a:noFill/>
+                      <a:miter lim="800000"/>
+                      <a:headEnd/>
+                      <a:tailEnd/>
+                    </a:ln>
+                  </pic:spPr>
+                </pic:pic>
+              </a:graphicData>
+            </a:graphic>
+          </wp:inline>
+        </w:drawing>
+      </w:r>
     </w:p>
     <w:p>
       <w:pPr>
@@ -2299,24 +2379,130 @@
       <w:r>
         <w:rPr>
           <w:rFonts w:ascii="Courier" w:hAnsi="Courier"/>
-          <w:sz w:val="16"/>
-        </w:rPr>
-        <w:t>Text is missing</w:t>
-      </w:r>
-    </w:p>
-    <w:p>
-      <w:pPr>
-        <w:rPr>
-          <w:rFonts w:ascii="Courier" w:hAnsi="Courier"/>
-          <w:sz w:val="16"/>
-        </w:rPr>
-      </w:pPr>
-    </w:p>
-    <w:p>
-      <w:pPr>
-        <w:rPr>
-          <w:rFonts w:ascii="Courier" w:hAnsi="Courier"/>
-          <w:sz w:val="18"/>
+          <w:noProof/>
+          <w:sz w:val="16"/>
+        </w:rPr>
+        <w:drawing>
+          <wp:inline distT="0" distB="0" distL="0" distR="0">
+            <wp:extent cx="1858650" cy="1338943"/>
+            <wp:effectExtent l="25400" t="0" r="0" b="0"/>
+            <wp:docPr id="9" name="Picture 1" descr="::::::::Desktop:Screen Shot 2016-07-18 at 18.17.27.png"/>
+            <wp:cNvGraphicFramePr>
+              <a:graphicFrameLocks xmlns:a="http://schemas.openxmlformats.org/drawingml/2006/main" noChangeAspect="1"/>
+            </wp:cNvGraphicFramePr>
+            <a:graphic xmlns:a="http://schemas.openxmlformats.org/drawingml/2006/main">
+              <a:graphicData uri="http://schemas.openxmlformats.org/drawingml/2006/picture">
+                <pic:pic xmlns:pic="http://schemas.openxmlformats.org/drawingml/2006/picture">
+                  <pic:nvPicPr>
+                    <pic:cNvPr id="0" name="Picture 1" descr="::::::::Desktop:Screen Shot 2016-07-18 at 18.17.27.png"/>
+                    <pic:cNvPicPr>
+                      <a:picLocks noChangeAspect="1" noChangeArrowheads="1"/>
+                    </pic:cNvPicPr>
+                  </pic:nvPicPr>
+                  <pic:blipFill>
+                    <a:blip r:embed="rId15"/>
+                    <a:srcRect/>
+                    <a:stretch>
+                      <a:fillRect/>
+                    </a:stretch>
+                  </pic:blipFill>
+                  <pic:spPr bwMode="auto">
+                    <a:xfrm>
+                      <a:off x="0" y="0"/>
+                      <a:ext cx="1858492" cy="1338829"/>
+                    </a:xfrm>
+                    <a:prstGeom prst="rect">
+                      <a:avLst/>
+                    </a:prstGeom>
+                    <a:noFill/>
+                    <a:ln w="9525">
+                      <a:noFill/>
+                      <a:miter lim="800000"/>
+                      <a:headEnd/>
+                      <a:tailEnd/>
+                    </a:ln>
+                  </pic:spPr>
+                </pic:pic>
+              </a:graphicData>
+            </a:graphic>
+          </wp:inline>
+        </w:drawing>
+      </w:r>
+    </w:p>
+    <w:p>
+      <w:pPr>
+        <w:rPr>
+          <w:rFonts w:ascii="Courier" w:hAnsi="Courier"/>
+          <w:sz w:val="16"/>
+        </w:rPr>
+      </w:pPr>
+    </w:p>
+    <w:p>
+      <w:pPr>
+        <w:rPr>
+          <w:rFonts w:ascii="Courier" w:hAnsi="Courier"/>
+          <w:sz w:val="16"/>
+        </w:rPr>
+      </w:pPr>
+      <w:r>
+        <w:rPr>
+          <w:rFonts w:ascii="Courier" w:hAnsi="Courier"/>
+          <w:sz w:val="16"/>
+        </w:rPr>
+        <w:t>The main board man</w:t>
+      </w:r>
+      <w:r>
+        <w:rPr>
+          <w:rFonts w:ascii="Courier" w:hAnsi="Courier"/>
+          <w:sz w:val="16"/>
+        </w:rPr>
+        <w:t>ages the reading of the sensors and collects/</w:t>
+      </w:r>
+      <w:r>
+        <w:rPr>
+          <w:rFonts w:ascii="Courier" w:hAnsi="Courier"/>
+          <w:sz w:val="16"/>
+        </w:rPr>
+        <w:t xml:space="preserve">sends the data to the </w:t>
+      </w:r>
+      <w:proofErr w:type="spellStart"/>
+      <w:r>
+        <w:rPr>
+          <w:rFonts w:ascii="Courier" w:hAnsi="Courier"/>
+          <w:sz w:val="16"/>
+        </w:rPr>
+        <w:t>Wifiboard</w:t>
+      </w:r>
+      <w:proofErr w:type="spellEnd"/>
+      <w:r>
+        <w:rPr>
+          <w:rFonts w:ascii="Courier" w:hAnsi="Courier"/>
+          <w:sz w:val="16"/>
+        </w:rPr>
+        <w:t>.</w:t>
+      </w:r>
+    </w:p>
+    <w:p>
+      <w:pPr>
+        <w:rPr>
+          <w:rFonts w:ascii="Courier" w:hAnsi="Courier"/>
+          <w:sz w:val="16"/>
+        </w:rPr>
+      </w:pPr>
+    </w:p>
+    <w:p>
+      <w:pPr>
+        <w:rPr>
+          <w:rFonts w:ascii="Courier" w:hAnsi="Courier"/>
+          <w:sz w:val="16"/>
+        </w:rPr>
+      </w:pPr>
+    </w:p>
+    <w:p>
+      <w:pPr>
+        <w:rPr>
+          <w:rFonts w:ascii="Courier" w:hAnsi="Courier"/>
+          <w:sz w:val="16"/>
         </w:rPr>
       </w:pPr>
       <w:proofErr w:type="spellStart"/>
@@ -2365,6 +2551,22 @@
       <w:pPr>
         <w:rPr>
           <w:rFonts w:ascii="Courier" w:hAnsi="Courier"/>
+          <w:sz w:val="16"/>
+        </w:rPr>
+      </w:pPr>
+    </w:p>
+    <w:p>
+      <w:pPr>
+        <w:rPr>
+          <w:rFonts w:ascii="Courier" w:hAnsi="Courier"/>
+          <w:sz w:val="16"/>
+        </w:rPr>
+      </w:pPr>
+    </w:p>
+    <w:p>
+      <w:pPr>
+        <w:rPr>
+          <w:rFonts w:ascii="Courier" w:hAnsi="Courier"/>
           <w:sz w:val="18"/>
         </w:rPr>
       </w:pPr>
@@ -2387,56 +2589,608 @@
       <w:r>
         <w:rPr>
           <w:rFonts w:ascii="Courier" w:hAnsi="Courier"/>
-          <w:sz w:val="16"/>
-        </w:rPr>
-        <w:t>Text is missing</w:t>
-      </w:r>
-    </w:p>
-    <w:p>
-      <w:pPr>
-        <w:rPr>
-          <w:rFonts w:ascii="Courier" w:hAnsi="Courier"/>
-          <w:sz w:val="16"/>
-        </w:rPr>
-      </w:pPr>
-    </w:p>
-    <w:p>
-      <w:pPr>
-        <w:rPr>
-          <w:rFonts w:ascii="Courier" w:hAnsi="Courier"/>
-          <w:sz w:val="18"/>
-        </w:rPr>
-      </w:pPr>
-      <w:r>
+          <w:noProof/>
+          <w:sz w:val="16"/>
+        </w:rPr>
+        <w:drawing>
+          <wp:inline distT="0" distB="0" distL="0" distR="0">
+            <wp:extent cx="2915252" cy="2057400"/>
+            <wp:effectExtent l="0" t="0" r="0" b="0"/>
+            <wp:docPr id="13" name="Picture 2" descr=":::::Pilot_1_air:documentation:schield_schematic.pdf"/>
+            <wp:cNvGraphicFramePr>
+              <a:graphicFrameLocks xmlns:a="http://schemas.openxmlformats.org/drawingml/2006/main" noChangeAspect="1"/>
+            </wp:cNvGraphicFramePr>
+            <a:graphic xmlns:a="http://schemas.openxmlformats.org/drawingml/2006/main">
+              <a:graphicData uri="http://schemas.openxmlformats.org/drawingml/2006/picture">
+                <pic:pic xmlns:pic="http://schemas.openxmlformats.org/drawingml/2006/picture">
+                  <pic:nvPicPr>
+                    <pic:cNvPr id="0" name="Picture 2" descr=":::::Pilot_1_air:documentation:schield_schematic.pdf"/>
+                    <pic:cNvPicPr>
+                      <a:picLocks noChangeAspect="1" noChangeArrowheads="1"/>
+                    </pic:cNvPicPr>
+                  </pic:nvPicPr>
+                  <ve:AlternateContent xmlns:ma="http://schemas.microsoft.com/office/mac/drawingml/2008/main">
+                    <ve:Choice Requires="ma">
+                      <pic:blipFill>
+                        <a:blip r:embed="rId16"/>
+                        <a:srcRect/>
+                        <a:stretch>
+                          <a:fillRect/>
+                        </a:stretch>
+                      </pic:blipFill>
+                    </ve:Choice>
+                    <ve:Fallback xmlns:pic="http://schemas.openxmlformats.org/drawingml/2006/picture" xmlns:a="http://schemas.openxmlformats.org/drawingml/2006/main" xmlns:wne="http://schemas.microsoft.com/office/word/2006/wordml" xmlns:w="http://schemas.openxmlformats.org/wordprocessingml/2006/main" xmlns:w10="urn:schemas-microsoft-com:office:word" xmlns:wp="http://schemas.openxmlformats.org/drawingml/2006/wordprocessingDrawing" xmlns:v="urn:schemas-microsoft-com:vml" xmlns:m="http://schemas.openxmlformats.org/officeDocument/2006/math" xmlns:r="http://schemas.openxmlformats.org/officeDocument/2006/relationships" xmlns:o="urn:schemas-microsoft-com:office:office" xmlns:mv="urn:schemas-microsoft-com:mac:vml" xmlns:ve="http://schemas.openxmlformats.org/markup-compatibility/2006" xmlns:mo="http://schemas.microsoft.com/office/mac/office/2008/main" xmlns="">
+                      <pic:blipFill>
+                        <a:blip r:embed="rId17"/>
+                        <a:srcRect/>
+                        <a:stretch>
+                          <a:fillRect/>
+                        </a:stretch>
+                      </pic:blipFill>
+                    </ve:Fallback>
+                  </ve:AlternateContent>
+                  <pic:spPr bwMode="auto">
+                    <a:xfrm>
+                      <a:off x="0" y="0"/>
+                      <a:ext cx="2915252" cy="2057400"/>
+                    </a:xfrm>
+                    <a:prstGeom prst="rect">
+                      <a:avLst/>
+                    </a:prstGeom>
+                    <a:noFill/>
+                    <a:ln w="9525">
+                      <a:noFill/>
+                      <a:miter lim="800000"/>
+                      <a:headEnd/>
+                      <a:tailEnd/>
+                    </a:ln>
+                  </pic:spPr>
+                </pic:pic>
+              </a:graphicData>
+            </a:graphic>
+          </wp:inline>
+        </w:drawing>
+      </w:r>
+      <w:r>
+        <w:rPr>
+          <w:rFonts w:ascii="Courier" w:hAnsi="Courier"/>
+          <w:noProof/>
+          <w:sz w:val="16"/>
+        </w:rPr>
+        <w:drawing>
+          <wp:inline distT="0" distB="0" distL="0" distR="0">
+            <wp:extent cx="2776585" cy="2073729"/>
+            <wp:effectExtent l="25400" t="0" r="0" b="0"/>
+            <wp:docPr id="15" name="Picture 4" descr="::::::::Desktop:untitled-1 copy.png"/>
+            <wp:cNvGraphicFramePr>
+              <a:graphicFrameLocks xmlns:a="http://schemas.openxmlformats.org/drawingml/2006/main" noChangeAspect="1"/>
+            </wp:cNvGraphicFramePr>
+            <a:graphic xmlns:a="http://schemas.openxmlformats.org/drawingml/2006/main">
+              <a:graphicData uri="http://schemas.openxmlformats.org/drawingml/2006/picture">
+                <pic:pic xmlns:pic="http://schemas.openxmlformats.org/drawingml/2006/picture">
+                  <pic:nvPicPr>
+                    <pic:cNvPr id="0" name="Picture 4" descr="::::::::Desktop:untitled-1 copy.png"/>
+                    <pic:cNvPicPr>
+                      <a:picLocks noChangeAspect="1" noChangeArrowheads="1"/>
+                    </pic:cNvPicPr>
+                  </pic:nvPicPr>
+                  <pic:blipFill>
+                    <a:blip r:embed="rId18"/>
+                    <a:srcRect/>
+                    <a:stretch>
+                      <a:fillRect/>
+                    </a:stretch>
+                  </pic:blipFill>
+                  <pic:spPr bwMode="auto">
+                    <a:xfrm>
+                      <a:off x="0" y="0"/>
+                      <a:ext cx="2780091" cy="2076348"/>
+                    </a:xfrm>
+                    <a:prstGeom prst="rect">
+                      <a:avLst/>
+                    </a:prstGeom>
+                    <a:noFill/>
+                    <a:ln w="9525">
+                      <a:noFill/>
+                      <a:miter lim="800000"/>
+                      <a:headEnd/>
+                      <a:tailEnd/>
+                    </a:ln>
+                  </pic:spPr>
+                </pic:pic>
+              </a:graphicData>
+            </a:graphic>
+          </wp:inline>
+        </w:drawing>
+      </w:r>
+      <w:r>
+        <w:rPr>
+          <w:rFonts w:ascii="Courier" w:hAnsi="Courier"/>
+          <w:sz w:val="16"/>
+        </w:rPr>
+        <w:t xml:space="preserve"> </w:t>
+      </w:r>
+    </w:p>
+    <w:p>
+      <w:pPr>
+        <w:rPr>
+          <w:rFonts w:ascii="Courier" w:hAnsi="Courier"/>
+          <w:sz w:val="16"/>
+        </w:rPr>
+      </w:pPr>
+    </w:p>
+    <w:p>
+      <w:pPr>
+        <w:rPr>
+          <w:rFonts w:ascii="Courier" w:hAnsi="Courier"/>
+          <w:sz w:val="16"/>
+        </w:rPr>
+      </w:pPr>
+      <w:r>
+        <w:rPr>
+          <w:rFonts w:ascii="Courier" w:hAnsi="Courier"/>
+          <w:noProof/>
+          <w:sz w:val="16"/>
+        </w:rPr>
+        <w:drawing>
+          <wp:inline distT="0" distB="0" distL="0" distR="0">
+            <wp:extent cx="2800188" cy="3290207"/>
+            <wp:effectExtent l="25400" t="0" r="0" b="0"/>
+            <wp:docPr id="11" name="Picture 3" descr="::::::::Downloads:shield_top_1-2.png"/>
+            <wp:cNvGraphicFramePr>
+              <a:graphicFrameLocks xmlns:a="http://schemas.openxmlformats.org/drawingml/2006/main" noChangeAspect="1"/>
+            </wp:cNvGraphicFramePr>
+            <a:graphic xmlns:a="http://schemas.openxmlformats.org/drawingml/2006/main">
+              <a:graphicData uri="http://schemas.openxmlformats.org/drawingml/2006/picture">
+                <pic:pic xmlns:pic="http://schemas.openxmlformats.org/drawingml/2006/picture">
+                  <pic:nvPicPr>
+                    <pic:cNvPr id="0" name="Picture 3" descr="::::::::Downloads:shield_top_1-2.png"/>
+                    <pic:cNvPicPr>
+                      <a:picLocks noChangeAspect="1" noChangeArrowheads="1"/>
+                    </pic:cNvPicPr>
+                  </pic:nvPicPr>
+                  <pic:blipFill>
+                    <a:blip r:embed="rId19"/>
+                    <a:srcRect/>
+                    <a:stretch>
+                      <a:fillRect/>
+                    </a:stretch>
+                  </pic:blipFill>
+                  <pic:spPr bwMode="auto">
+                    <a:xfrm>
+                      <a:off x="0" y="0"/>
+                      <a:ext cx="2804483" cy="3295254"/>
+                    </a:xfrm>
+                    <a:prstGeom prst="rect">
+                      <a:avLst/>
+                    </a:prstGeom>
+                    <a:noFill/>
+                    <a:ln w="9525">
+                      <a:noFill/>
+                      <a:miter lim="800000"/>
+                      <a:headEnd/>
+                      <a:tailEnd/>
+                    </a:ln>
+                  </pic:spPr>
+                </pic:pic>
+              </a:graphicData>
+            </a:graphic>
+          </wp:inline>
+        </w:drawing>
+      </w:r>
+      <w:r>
+        <w:rPr>
+          <w:rFonts w:ascii="Courier" w:hAnsi="Courier"/>
+          <w:noProof/>
+          <w:sz w:val="16"/>
+        </w:rPr>
+        <w:drawing>
+          <wp:inline distT="0" distB="0" distL="0" distR="0">
+            <wp:extent cx="2864757" cy="3264829"/>
+            <wp:effectExtent l="25400" t="0" r="5443" b="0"/>
+            <wp:docPr id="14" name="Picture 5" descr=":::::Pilot_1_air:documentation:photo_boards:shield_botton.png"/>
+            <wp:cNvGraphicFramePr>
+              <a:graphicFrameLocks xmlns:a="http://schemas.openxmlformats.org/drawingml/2006/main" noChangeAspect="1"/>
+            </wp:cNvGraphicFramePr>
+            <a:graphic xmlns:a="http://schemas.openxmlformats.org/drawingml/2006/main">
+              <a:graphicData uri="http://schemas.openxmlformats.org/drawingml/2006/picture">
+                <pic:pic xmlns:pic="http://schemas.openxmlformats.org/drawingml/2006/picture">
+                  <pic:nvPicPr>
+                    <pic:cNvPr id="0" name="Picture 5" descr=":::::Pilot_1_air:documentation:photo_boards:shield_botton.png"/>
+                    <pic:cNvPicPr>
+                      <a:picLocks noChangeAspect="1" noChangeArrowheads="1"/>
+                    </pic:cNvPicPr>
+                  </pic:nvPicPr>
+                  <pic:blipFill>
+                    <a:blip r:embed="rId20"/>
+                    <a:srcRect/>
+                    <a:stretch>
+                      <a:fillRect/>
+                    </a:stretch>
+                  </pic:blipFill>
+                  <pic:spPr bwMode="auto">
+                    <a:xfrm>
+                      <a:off x="0" y="0"/>
+                      <a:ext cx="2865942" cy="3266180"/>
+                    </a:xfrm>
+                    <a:prstGeom prst="rect">
+                      <a:avLst/>
+                    </a:prstGeom>
+                    <a:noFill/>
+                    <a:ln w="9525">
+                      <a:noFill/>
+                      <a:miter lim="800000"/>
+                      <a:headEnd/>
+                      <a:tailEnd/>
+                    </a:ln>
+                  </pic:spPr>
+                </pic:pic>
+              </a:graphicData>
+            </a:graphic>
+          </wp:inline>
+        </w:drawing>
+      </w:r>
+    </w:p>
+    <w:p>
+      <w:pPr>
+        <w:rPr>
+          <w:rFonts w:ascii="Courier" w:hAnsi="Courier"/>
+          <w:sz w:val="16"/>
+        </w:rPr>
+      </w:pPr>
+    </w:p>
+    <w:p>
+      <w:pPr>
+        <w:rPr>
+          <w:rFonts w:ascii="Courier" w:hAnsi="Courier"/>
+          <w:sz w:val="16"/>
+        </w:rPr>
+      </w:pPr>
+      <w:r>
+        <w:rPr>
+          <w:rFonts w:ascii="Courier" w:hAnsi="Courier"/>
+          <w:sz w:val="16"/>
+        </w:rPr>
+        <w:t>The shield has several functions:</w:t>
+      </w:r>
+    </w:p>
+    <w:p>
+      <w:pPr>
+        <w:pStyle w:val="ListParagraph"/>
+        <w:numPr>
+          <w:ilvl w:val="0"/>
+          <w:numId w:val="1"/>
+        </w:numPr>
+        <w:rPr>
+          <w:rFonts w:ascii="Courier" w:hAnsi="Courier"/>
+          <w:sz w:val="16"/>
+        </w:rPr>
+      </w:pPr>
+      <w:r>
+        <w:rPr>
+          <w:rFonts w:ascii="Courier" w:hAnsi="Courier"/>
+          <w:sz w:val="16"/>
+        </w:rPr>
+        <w:t xml:space="preserve">It is the </w:t>
+      </w:r>
+      <w:r>
+        <w:rPr>
+          <w:rFonts w:ascii="Courier" w:hAnsi="Courier"/>
+          <w:sz w:val="16"/>
+        </w:rPr>
+        <w:t>interface</w:t>
+      </w:r>
+      <w:r>
+        <w:rPr>
+          <w:rFonts w:ascii="Courier" w:hAnsi="Courier"/>
+          <w:sz w:val="16"/>
+        </w:rPr>
+        <w:t xml:space="preserve"> between</w:t>
+      </w:r>
+      <w:r>
+        <w:rPr>
+          <w:rFonts w:ascii="Courier" w:hAnsi="Courier"/>
+          <w:sz w:val="16"/>
+        </w:rPr>
+        <w:t xml:space="preserve"> </w:t>
+      </w:r>
+      <w:proofErr w:type="spellStart"/>
+      <w:r>
+        <w:rPr>
+          <w:rFonts w:ascii="Courier" w:hAnsi="Courier"/>
+          <w:sz w:val="16"/>
+        </w:rPr>
+        <w:t>Arduino</w:t>
+      </w:r>
+      <w:proofErr w:type="spellEnd"/>
+      <w:r>
+        <w:rPr>
+          <w:rFonts w:ascii="Courier" w:hAnsi="Courier"/>
+          <w:sz w:val="16"/>
+        </w:rPr>
+        <w:t xml:space="preserve"> UNO</w:t>
+      </w:r>
+      <w:r>
+        <w:rPr>
+          <w:rFonts w:ascii="Courier" w:hAnsi="Courier"/>
+          <w:sz w:val="16"/>
+        </w:rPr>
+        <w:t xml:space="preserve"> and the ESP8266 module. On the shield there is indeed the </w:t>
+      </w:r>
+      <w:proofErr w:type="spellStart"/>
+      <w:r>
+        <w:rPr>
+          <w:rFonts w:ascii="Courier" w:hAnsi="Courier"/>
+          <w:sz w:val="16"/>
+        </w:rPr>
+        <w:t>levelshifter</w:t>
+      </w:r>
+      <w:proofErr w:type="spellEnd"/>
+      <w:r>
+        <w:rPr>
+          <w:rFonts w:ascii="Courier" w:hAnsi="Courier"/>
+          <w:sz w:val="16"/>
+        </w:rPr>
+        <w:t xml:space="preserve"> that allows the communication between the 5V and 3.3V domains, respectively of the main board and the esp8266. </w:t>
+      </w:r>
+    </w:p>
+    <w:p>
+      <w:pPr>
+        <w:pStyle w:val="ListParagraph"/>
+        <w:rPr>
+          <w:rFonts w:ascii="Courier" w:hAnsi="Courier"/>
+          <w:sz w:val="16"/>
+        </w:rPr>
+      </w:pPr>
+    </w:p>
+    <w:p>
+      <w:pPr>
+        <w:pStyle w:val="ListParagraph"/>
+        <w:numPr>
+          <w:ilvl w:val="0"/>
+          <w:numId w:val="1"/>
+        </w:numPr>
+        <w:rPr>
+          <w:rFonts w:ascii="Courier" w:hAnsi="Courier"/>
+          <w:sz w:val="16"/>
+        </w:rPr>
+      </w:pPr>
+      <w:r>
+        <w:rPr>
+          <w:rFonts w:ascii="Courier" w:hAnsi="Courier"/>
+          <w:sz w:val="16"/>
+        </w:rPr>
+        <w:t>It helps the functional debugging. There are indeed four led that helps to understand what is the operational mode and if there are some issues with the communication.</w:t>
+      </w:r>
+    </w:p>
+    <w:p>
+      <w:pPr>
+        <w:pStyle w:val="ListParagraph"/>
+        <w:numPr>
+          <w:ilvl w:val="0"/>
+          <w:numId w:val="2"/>
+        </w:numPr>
+        <w:rPr>
+          <w:rFonts w:ascii="Courier" w:hAnsi="Courier"/>
+          <w:sz w:val="16"/>
+        </w:rPr>
+      </w:pPr>
+      <w:r>
+        <w:rPr>
+          <w:rFonts w:ascii="Courier" w:hAnsi="Courier"/>
+          <w:sz w:val="16"/>
+        </w:rPr>
+        <w:t>LED 1</w:t>
+      </w:r>
+    </w:p>
+    <w:p>
+      <w:pPr>
+        <w:pStyle w:val="ListParagraph"/>
+        <w:numPr>
+          <w:ilvl w:val="0"/>
+          <w:numId w:val="2"/>
+        </w:numPr>
+        <w:rPr>
+          <w:rFonts w:ascii="Courier" w:hAnsi="Courier"/>
+          <w:sz w:val="16"/>
+        </w:rPr>
+      </w:pPr>
+      <w:r>
+        <w:rPr>
+          <w:rFonts w:ascii="Courier" w:hAnsi="Courier"/>
+          <w:sz w:val="16"/>
+        </w:rPr>
+        <w:t>LED 2</w:t>
+      </w:r>
+    </w:p>
+    <w:p>
+      <w:pPr>
+        <w:pStyle w:val="ListParagraph"/>
+        <w:numPr>
+          <w:ilvl w:val="0"/>
+          <w:numId w:val="2"/>
+        </w:numPr>
+        <w:rPr>
+          <w:rFonts w:ascii="Courier" w:hAnsi="Courier"/>
+          <w:sz w:val="16"/>
+        </w:rPr>
+      </w:pPr>
+      <w:r>
+        <w:rPr>
+          <w:rFonts w:ascii="Courier" w:hAnsi="Courier"/>
+          <w:sz w:val="16"/>
+        </w:rPr>
+        <w:t>LED 3</w:t>
+      </w:r>
+    </w:p>
+    <w:p>
+      <w:pPr>
+        <w:pStyle w:val="ListParagraph"/>
+        <w:numPr>
+          <w:ilvl w:val="0"/>
+          <w:numId w:val="2"/>
+        </w:numPr>
+        <w:rPr>
+          <w:rFonts w:ascii="Courier" w:hAnsi="Courier"/>
+          <w:sz w:val="16"/>
+        </w:rPr>
+      </w:pPr>
+      <w:r>
+        <w:rPr>
+          <w:rFonts w:ascii="Courier" w:hAnsi="Courier"/>
+          <w:sz w:val="16"/>
+        </w:rPr>
+        <w:t>LED 4</w:t>
+      </w:r>
+    </w:p>
+    <w:p>
+      <w:pPr>
+        <w:pStyle w:val="ListParagraph"/>
+        <w:ind w:left="1080"/>
+        <w:rPr>
+          <w:rFonts w:ascii="Courier" w:hAnsi="Courier"/>
+          <w:sz w:val="16"/>
+        </w:rPr>
+      </w:pPr>
+    </w:p>
+    <w:p>
+      <w:pPr>
+        <w:pStyle w:val="ListParagraph"/>
+        <w:numPr>
+          <w:ilvl w:val="0"/>
+          <w:numId w:val="1"/>
+        </w:numPr>
+        <w:rPr>
+          <w:rFonts w:ascii="Courier" w:hAnsi="Courier"/>
+          <w:sz w:val="16"/>
+        </w:rPr>
+      </w:pPr>
+      <w:r>
+        <w:rPr>
+          <w:rFonts w:ascii="Courier" w:hAnsi="Courier"/>
+          <w:sz w:val="16"/>
+        </w:rPr>
+        <w:t>It has two switches:</w:t>
+      </w:r>
+    </w:p>
+    <w:p>
+      <w:pPr>
+        <w:pStyle w:val="ListParagraph"/>
+        <w:numPr>
+          <w:ilvl w:val="0"/>
+          <w:numId w:val="2"/>
+        </w:numPr>
+        <w:rPr>
+          <w:rFonts w:ascii="Courier" w:hAnsi="Courier"/>
+          <w:sz w:val="16"/>
+        </w:rPr>
+      </w:pPr>
+      <w:r>
+        <w:rPr>
+          <w:rFonts w:ascii="Courier" w:hAnsi="Courier"/>
+          <w:sz w:val="16"/>
+        </w:rPr>
+        <w:t>SW 1</w:t>
+      </w:r>
+    </w:p>
+    <w:p>
+      <w:pPr>
+        <w:pStyle w:val="ListParagraph"/>
+        <w:numPr>
+          <w:ilvl w:val="0"/>
+          <w:numId w:val="2"/>
+        </w:numPr>
+        <w:rPr>
+          <w:rFonts w:ascii="Courier" w:hAnsi="Courier"/>
+          <w:sz w:val="16"/>
+        </w:rPr>
+      </w:pPr>
+      <w:proofErr w:type="spellStart"/>
+      <w:r>
+        <w:rPr>
+          <w:rFonts w:ascii="Courier" w:hAnsi="Courier"/>
+          <w:sz w:val="16"/>
+        </w:rPr>
+        <w:t>Sw</w:t>
+      </w:r>
+      <w:proofErr w:type="spellEnd"/>
+      <w:r>
+        <w:rPr>
+          <w:rFonts w:ascii="Courier" w:hAnsi="Courier"/>
+          <w:sz w:val="16"/>
+        </w:rPr>
+        <w:t xml:space="preserve"> 2</w:t>
+      </w:r>
+    </w:p>
+    <w:p>
+      <w:pPr>
+        <w:pStyle w:val="ListParagraph"/>
+        <w:ind w:left="1080"/>
+        <w:rPr>
+          <w:rFonts w:ascii="Courier" w:hAnsi="Courier"/>
+          <w:sz w:val="16"/>
+        </w:rPr>
+      </w:pPr>
+    </w:p>
+    <w:p>
+      <w:pPr>
+        <w:pStyle w:val="ListParagraph"/>
+        <w:numPr>
+          <w:ilvl w:val="0"/>
+          <w:numId w:val="1"/>
+        </w:numPr>
+        <w:rPr>
+          <w:rFonts w:ascii="Courier" w:hAnsi="Courier"/>
+          <w:sz w:val="16"/>
+        </w:rPr>
+      </w:pPr>
+      <w:r>
+        <w:rPr>
+          <w:rFonts w:ascii="Courier" w:hAnsi="Courier"/>
+          <w:sz w:val="16"/>
+        </w:rPr>
+        <w:t>It’s th</w:t>
+      </w:r>
+      <w:r>
+        <w:rPr>
+          <w:rFonts w:ascii="Courier" w:hAnsi="Courier"/>
+          <w:sz w:val="16"/>
+        </w:rPr>
+        <w:t xml:space="preserve">e physical support of the power lines for the main board and the esp8622 </w:t>
+      </w:r>
+      <w:r>
+        <w:rPr>
+          <w:rFonts w:ascii="Courier" w:hAnsi="Courier"/>
+          <w:sz w:val="16"/>
+        </w:rPr>
+        <w:t xml:space="preserve">  </w:t>
+      </w:r>
+    </w:p>
+    <w:p>
+      <w:pPr>
+        <w:pStyle w:val="ListParagraph"/>
+        <w:rPr>
+          <w:rFonts w:ascii="Courier" w:hAnsi="Courier"/>
+          <w:sz w:val="16"/>
+        </w:rPr>
+      </w:pPr>
+    </w:p>
+    <w:p>
+      <w:pPr>
+        <w:pStyle w:val="ListParagraph"/>
+        <w:rPr>
+          <w:rFonts w:ascii="Courier" w:hAnsi="Courier"/>
+          <w:sz w:val="16"/>
+        </w:rPr>
+      </w:pPr>
+    </w:p>
+    <w:p>
+      <w:pPr>
         <w:rPr>
           <w:rFonts w:ascii="Courier" w:hAnsi="Courier"/>
           <w:b/>
           <w:sz w:val="18"/>
         </w:rPr>
-        <w:t xml:space="preserve">Sensor Board </w:t>
-      </w:r>
-    </w:p>
-    <w:p>
-      <w:pPr>
-        <w:rPr>
-          <w:rFonts w:ascii="Courier" w:hAnsi="Courier"/>
-          <w:sz w:val="16"/>
-        </w:rPr>
-      </w:pPr>
-      <w:r>
-        <w:rPr>
-          <w:rFonts w:ascii="Courier" w:hAnsi="Courier"/>
-          <w:sz w:val="16"/>
-        </w:rPr>
-        <w:t>Text is missing</w:t>
-      </w:r>
-    </w:p>
-    <w:p>
-      <w:pPr>
-        <w:rPr>
-          <w:rFonts w:ascii="Courier" w:hAnsi="Courier"/>
-          <w:sz w:val="16"/>
-        </w:rPr>
       </w:pPr>
     </w:p>
     <w:p>
@@ -2453,7 +3207,7 @@
           <w:b/>
           <w:sz w:val="18"/>
         </w:rPr>
-        <w:t>Power Board</w:t>
+        <w:t xml:space="preserve">Sensor Board </w:t>
       </w:r>
       <w:r>
         <w:rPr>
@@ -2461,8 +3215,264 @@
           <w:b/>
           <w:sz w:val="18"/>
         </w:rPr>
-        <w:t xml:space="preserve"> and Power Management</w:t>
-      </w:r>
+        <w:t>and ADC</w:t>
+      </w:r>
+    </w:p>
+    <w:p>
+      <w:pPr>
+        <w:rPr>
+          <w:rFonts w:ascii="Courier" w:hAnsi="Courier"/>
+          <w:sz w:val="18"/>
+        </w:rPr>
+      </w:pPr>
+      <w:r>
+        <w:rPr>
+          <w:rFonts w:ascii="Courier" w:hAnsi="Courier"/>
+          <w:noProof/>
+          <w:sz w:val="18"/>
+        </w:rPr>
+        <w:drawing>
+          <wp:inline distT="0" distB="0" distL="0" distR="0">
+            <wp:extent cx="1604520" cy="1673679"/>
+            <wp:effectExtent l="25400" t="0" r="0" b="0"/>
+            <wp:docPr id="17" name="Picture 5" descr="::::::::Desktop:untitled-4.png"/>
+            <wp:cNvGraphicFramePr>
+              <a:graphicFrameLocks xmlns:a="http://schemas.openxmlformats.org/drawingml/2006/main" noChangeAspect="1"/>
+            </wp:cNvGraphicFramePr>
+            <a:graphic xmlns:a="http://schemas.openxmlformats.org/drawingml/2006/main">
+              <a:graphicData uri="http://schemas.openxmlformats.org/drawingml/2006/picture">
+                <pic:pic xmlns:pic="http://schemas.openxmlformats.org/drawingml/2006/picture">
+                  <pic:nvPicPr>
+                    <pic:cNvPr id="0" name="Picture 5" descr="::::::::Desktop:untitled-4.png"/>
+                    <pic:cNvPicPr>
+                      <a:picLocks noChangeAspect="1" noChangeArrowheads="1"/>
+                    </pic:cNvPicPr>
+                  </pic:nvPicPr>
+                  <pic:blipFill>
+                    <a:blip r:embed="rId21"/>
+                    <a:srcRect/>
+                    <a:stretch>
+                      <a:fillRect/>
+                    </a:stretch>
+                  </pic:blipFill>
+                  <pic:spPr bwMode="auto">
+                    <a:xfrm>
+                      <a:off x="0" y="0"/>
+                      <a:ext cx="1605635" cy="1674842"/>
+                    </a:xfrm>
+                    <a:prstGeom prst="rect">
+                      <a:avLst/>
+                    </a:prstGeom>
+                    <a:noFill/>
+                    <a:ln w="9525">
+                      <a:noFill/>
+                      <a:miter lim="800000"/>
+                      <a:headEnd/>
+                      <a:tailEnd/>
+                    </a:ln>
+                  </pic:spPr>
+                </pic:pic>
+              </a:graphicData>
+            </a:graphic>
+          </wp:inline>
+        </w:drawing>
+      </w:r>
+    </w:p>
+    <w:p>
+      <w:pPr>
+        <w:rPr>
+          <w:rFonts w:ascii="Courier" w:hAnsi="Courier"/>
+          <w:sz w:val="18"/>
+        </w:rPr>
+      </w:pPr>
+    </w:p>
+    <w:p>
+      <w:pPr>
+        <w:rPr>
+          <w:rFonts w:ascii="Courier" w:hAnsi="Courier"/>
+          <w:sz w:val="18"/>
+        </w:rPr>
+      </w:pPr>
+      <w:r>
+        <w:rPr>
+          <w:rFonts w:ascii="Courier" w:hAnsi="Courier"/>
+          <w:noProof/>
+          <w:sz w:val="18"/>
+        </w:rPr>
+        <w:drawing>
+          <wp:inline distT="0" distB="0" distL="0" distR="0">
+            <wp:extent cx="1531495" cy="1548000"/>
+            <wp:effectExtent l="25400" t="0" r="0" b="0"/>
+            <wp:docPr id="16" name="Picture 6" descr=":::::Pilot_1_air:documentation:photo_boards:sensor_top.png"/>
+            <wp:cNvGraphicFramePr>
+              <a:graphicFrameLocks xmlns:a="http://schemas.openxmlformats.org/drawingml/2006/main" noChangeAspect="1"/>
+            </wp:cNvGraphicFramePr>
+            <a:graphic xmlns:a="http://schemas.openxmlformats.org/drawingml/2006/main">
+              <a:graphicData uri="http://schemas.openxmlformats.org/drawingml/2006/picture">
+                <pic:pic xmlns:pic="http://schemas.openxmlformats.org/drawingml/2006/picture">
+                  <pic:nvPicPr>
+                    <pic:cNvPr id="0" name="Picture 6" descr=":::::Pilot_1_air:documentation:photo_boards:sensor_top.png"/>
+                    <pic:cNvPicPr>
+                      <a:picLocks noChangeAspect="1" noChangeArrowheads="1"/>
+                    </pic:cNvPicPr>
+                  </pic:nvPicPr>
+                  <pic:blipFill>
+                    <a:blip r:embed="rId22"/>
+                    <a:srcRect/>
+                    <a:stretch>
+                      <a:fillRect/>
+                    </a:stretch>
+                  </pic:blipFill>
+                  <pic:spPr bwMode="auto">
+                    <a:xfrm>
+                      <a:off x="0" y="0"/>
+                      <a:ext cx="1531495" cy="1548000"/>
+                    </a:xfrm>
+                    <a:prstGeom prst="rect">
+                      <a:avLst/>
+                    </a:prstGeom>
+                    <a:noFill/>
+                    <a:ln w="9525">
+                      <a:noFill/>
+                      <a:miter lim="800000"/>
+                      <a:headEnd/>
+                      <a:tailEnd/>
+                    </a:ln>
+                  </pic:spPr>
+                </pic:pic>
+              </a:graphicData>
+            </a:graphic>
+          </wp:inline>
+        </w:drawing>
+      </w:r>
+      <w:r>
+        <w:rPr>
+          <w:rFonts w:ascii="Courier" w:hAnsi="Courier"/>
+          <w:noProof/>
+          <w:sz w:val="18"/>
+        </w:rPr>
+        <w:drawing>
+          <wp:inline distT="0" distB="0" distL="0" distR="0">
+            <wp:extent cx="2047494" cy="1548000"/>
+            <wp:effectExtent l="25400" t="0" r="9906" b="0"/>
+            <wp:docPr id="18" name="Picture 7" descr=":::::Pilot_1_air:documentation:photo_boards:sensor_bottom_1.png"/>
+            <wp:cNvGraphicFramePr>
+              <a:graphicFrameLocks xmlns:a="http://schemas.openxmlformats.org/drawingml/2006/main" noChangeAspect="1"/>
+            </wp:cNvGraphicFramePr>
+            <a:graphic xmlns:a="http://schemas.openxmlformats.org/drawingml/2006/main">
+              <a:graphicData uri="http://schemas.openxmlformats.org/drawingml/2006/picture">
+                <pic:pic xmlns:pic="http://schemas.openxmlformats.org/drawingml/2006/picture">
+                  <pic:nvPicPr>
+                    <pic:cNvPr id="0" name="Picture 7" descr=":::::Pilot_1_air:documentation:photo_boards:sensor_bottom_1.png"/>
+                    <pic:cNvPicPr>
+                      <a:picLocks noChangeAspect="1" noChangeArrowheads="1"/>
+                    </pic:cNvPicPr>
+                  </pic:nvPicPr>
+                  <pic:blipFill>
+                    <a:blip r:embed="rId23"/>
+                    <a:srcRect/>
+                    <a:stretch>
+                      <a:fillRect/>
+                    </a:stretch>
+                  </pic:blipFill>
+                  <pic:spPr bwMode="auto">
+                    <a:xfrm>
+                      <a:off x="0" y="0"/>
+                      <a:ext cx="2047494" cy="1548000"/>
+                    </a:xfrm>
+                    <a:prstGeom prst="rect">
+                      <a:avLst/>
+                    </a:prstGeom>
+                    <a:noFill/>
+                    <a:ln w="9525">
+                      <a:noFill/>
+                      <a:miter lim="800000"/>
+                      <a:headEnd/>
+                      <a:tailEnd/>
+                    </a:ln>
+                  </pic:spPr>
+                </pic:pic>
+              </a:graphicData>
+            </a:graphic>
+          </wp:inline>
+        </w:drawing>
+      </w:r>
+      <w:r>
+        <w:rPr>
+          <w:rFonts w:ascii="Courier" w:hAnsi="Courier"/>
+          <w:noProof/>
+          <w:sz w:val="18"/>
+        </w:rPr>
+        <w:drawing>
+          <wp:inline distT="0" distB="0" distL="0" distR="0">
+            <wp:extent cx="2252505" cy="1548000"/>
+            <wp:effectExtent l="25400" t="0" r="8095" b="0"/>
+            <wp:docPr id="19" name="Picture 8" descr=":::::Pilot_1_air:documentation:photo_boards:sensor_bottom_2.png"/>
+            <wp:cNvGraphicFramePr>
+              <a:graphicFrameLocks xmlns:a="http://schemas.openxmlformats.org/drawingml/2006/main" noChangeAspect="1"/>
+            </wp:cNvGraphicFramePr>
+            <a:graphic xmlns:a="http://schemas.openxmlformats.org/drawingml/2006/main">
+              <a:graphicData uri="http://schemas.openxmlformats.org/drawingml/2006/picture">
+                <pic:pic xmlns:pic="http://schemas.openxmlformats.org/drawingml/2006/picture">
+                  <pic:nvPicPr>
+                    <pic:cNvPr id="0" name="Picture 8" descr=":::::Pilot_1_air:documentation:photo_boards:sensor_bottom_2.png"/>
+                    <pic:cNvPicPr>
+                      <a:picLocks noChangeAspect="1" noChangeArrowheads="1"/>
+                    </pic:cNvPicPr>
+                  </pic:nvPicPr>
+                  <pic:blipFill>
+                    <a:blip r:embed="rId24"/>
+                    <a:srcRect/>
+                    <a:stretch>
+                      <a:fillRect/>
+                    </a:stretch>
+                  </pic:blipFill>
+                  <pic:spPr bwMode="auto">
+                    <a:xfrm>
+                      <a:off x="0" y="0"/>
+                      <a:ext cx="2252505" cy="1548000"/>
+                    </a:xfrm>
+                    <a:prstGeom prst="rect">
+                      <a:avLst/>
+                    </a:prstGeom>
+                    <a:noFill/>
+                    <a:ln w="9525">
+                      <a:noFill/>
+                      <a:miter lim="800000"/>
+                      <a:headEnd/>
+                      <a:tailEnd/>
+                    </a:ln>
+                  </pic:spPr>
+                </pic:pic>
+              </a:graphicData>
+            </a:graphic>
+          </wp:inline>
+        </w:drawing>
+      </w:r>
+    </w:p>
+    <w:p>
+      <w:pPr>
+        <w:rPr>
+          <w:rFonts w:ascii="Courier" w:hAnsi="Courier"/>
+          <w:sz w:val="16"/>
+        </w:rPr>
+      </w:pPr>
+    </w:p>
+    <w:p>
+      <w:pPr>
+        <w:rPr>
+          <w:rFonts w:ascii="Courier" w:hAnsi="Courier"/>
+          <w:sz w:val="16"/>
+        </w:rPr>
+      </w:pPr>
+    </w:p>
+    <w:p>
+      <w:pPr>
+        <w:rPr>
+          <w:rFonts w:ascii="Courier" w:hAnsi="Courier"/>
+          <w:sz w:val="16"/>
+        </w:rPr>
+      </w:pPr>
     </w:p>
     <w:p>
       <w:pPr>
@@ -2472,49 +3482,66 @@
           <w:sz w:val="18"/>
         </w:rPr>
       </w:pPr>
-    </w:p>
-    <w:p>
-      <w:pPr>
-        <w:rPr>
-          <w:rFonts w:ascii="Courier" w:hAnsi="Courier"/>
-          <w:sz w:val="16"/>
-        </w:rPr>
-      </w:pPr>
-      <w:r>
-        <w:rPr>
-          <w:rFonts w:ascii="Courier" w:hAnsi="Courier"/>
-          <w:sz w:val="16"/>
-        </w:rPr>
-        <w:t>Schematic and Layout</w:t>
-      </w:r>
-    </w:p>
-    <w:p>
-      <w:pPr>
+      <w:r>
         <w:rPr>
           <w:rFonts w:ascii="Courier" w:hAnsi="Courier"/>
           <w:b/>
           <w:sz w:val="18"/>
         </w:rPr>
-      </w:pPr>
-    </w:p>
-    <w:p>
-      <w:pPr>
-        <w:rPr>
-          <w:rFonts w:ascii="Courier" w:hAnsi="Courier"/>
+        <w:t>Power Board</w:t>
+      </w:r>
+      <w:r>
+        <w:rPr>
+          <w:rFonts w:ascii="Courier" w:hAnsi="Courier"/>
+          <w:b/>
           <w:sz w:val="18"/>
         </w:rPr>
-      </w:pPr>
-    </w:p>
-    <w:p>
-      <w:pPr>
-        <w:rPr>
-          <w:rFonts w:ascii="Courier" w:hAnsi="Courier"/>
-          <w:sz w:val="16"/>
-        </w:rPr>
-      </w:pPr>
-      <w:r>
-        <w:rPr>
-          <w:rFonts w:ascii="Courier" w:hAnsi="Courier"/>
+        <w:t xml:space="preserve"> and Power Management</w:t>
+      </w:r>
+    </w:p>
+    <w:p>
+      <w:pPr>
+        <w:rPr>
+          <w:rFonts w:ascii="Courier" w:hAnsi="Courier"/>
+          <w:sz w:val="16"/>
+        </w:rPr>
+      </w:pPr>
+      <w:r>
+        <w:rPr>
+          <w:rFonts w:ascii="Courier" w:hAnsi="Courier"/>
+          <w:sz w:val="16"/>
+        </w:rPr>
+        <w:t>Schematic and Layout</w:t>
+      </w:r>
+    </w:p>
+    <w:p>
+      <w:pPr>
+        <w:rPr>
+          <w:rFonts w:ascii="Courier" w:hAnsi="Courier"/>
+          <w:b/>
+          <w:sz w:val="18"/>
+        </w:rPr>
+      </w:pPr>
+    </w:p>
+    <w:p>
+      <w:pPr>
+        <w:rPr>
+          <w:rFonts w:ascii="Courier" w:hAnsi="Courier"/>
+          <w:sz w:val="18"/>
+        </w:rPr>
+      </w:pPr>
+    </w:p>
+    <w:p>
+      <w:pPr>
+        <w:rPr>
+          <w:rFonts w:ascii="Courier" w:hAnsi="Courier"/>
+          <w:sz w:val="16"/>
+        </w:rPr>
+      </w:pPr>
+      <w:r>
+        <w:rPr>
+          <w:rFonts w:ascii="Courier" w:hAnsi="Courier"/>
+          <w:noProof/>
           <w:sz w:val="16"/>
         </w:rPr>
         <w:drawing>
@@ -2535,7 +3562,7 @@
                     </pic:cNvPicPr>
                   </pic:nvPicPr>
                   <pic:blipFill>
-                    <a:blip r:embed="rId14"/>
+                    <a:blip r:embed="rId25"/>
                     <a:srcRect/>
                     <a:stretch>
                       <a:fillRect/>
@@ -2587,7 +3614,7 @@
                     </pic:cNvPicPr>
                   </pic:nvPicPr>
                   <pic:blipFill>
-                    <a:blip r:embed="rId15"/>
+                    <a:blip r:embed="rId26"/>
                     <a:srcRect/>
                     <a:stretch>
                       <a:fillRect/>
@@ -2655,13 +3682,6 @@
           <w:sz w:val="16"/>
         </w:rPr>
       </w:pPr>
-      <w:r>
-        <w:rPr>
-          <w:rFonts w:ascii="Courier" w:hAnsi="Courier"/>
-          <w:sz w:val="16"/>
-        </w:rPr>
-        <w:t>Machine files</w:t>
-      </w:r>
     </w:p>
     <w:p>
       <w:pPr>
@@ -2678,9 +3698,9 @@
         </w:rPr>
         <w:drawing>
           <wp:inline distT="0" distB="0" distL="0" distR="0">
-            <wp:extent cx="1983740" cy="1551305"/>
-            <wp:effectExtent l="25400" t="0" r="0" b="0"/>
-            <wp:docPr id="7" name="Picture 4" descr=":::::Pilot_1_air:documentation:power_2_top_mirrored.png"/>
+            <wp:extent cx="1877317" cy="1620000"/>
+            <wp:effectExtent l="25400" t="0" r="2283" b="0"/>
+            <wp:docPr id="21" name="Picture 10" descr=":::::Pilot_1_air:documentation:photo_boards:power_top.png"/>
             <wp:cNvGraphicFramePr>
               <a:graphicFrameLocks xmlns:a="http://schemas.openxmlformats.org/drawingml/2006/main" noChangeAspect="1"/>
             </wp:cNvGraphicFramePr>
@@ -2688,13 +3708,13 @@
               <a:graphicData uri="http://schemas.openxmlformats.org/drawingml/2006/picture">
                 <pic:pic xmlns:pic="http://schemas.openxmlformats.org/drawingml/2006/picture">
                   <pic:nvPicPr>
-                    <pic:cNvPr id="0" name="Picture 4" descr=":::::Pilot_1_air:documentation:power_2_top_mirrored.png"/>
+                    <pic:cNvPr id="0" name="Picture 10" descr=":::::Pilot_1_air:documentation:photo_boards:power_top.png"/>
                     <pic:cNvPicPr>
                       <a:picLocks noChangeAspect="1" noChangeArrowheads="1"/>
                     </pic:cNvPicPr>
                   </pic:nvPicPr>
                   <pic:blipFill>
-                    <a:blip r:embed="rId16"/>
+                    <a:blip r:embed="rId27"/>
                     <a:srcRect/>
                     <a:stretch>
                       <a:fillRect/>
@@ -2703,7 +3723,7 @@
                   <pic:spPr bwMode="auto">
                     <a:xfrm>
                       <a:off x="0" y="0"/>
-                      <a:ext cx="1983740" cy="1551305"/>
+                      <a:ext cx="1877317" cy="1620000"/>
                     </a:xfrm>
                     <a:prstGeom prst="rect">
                       <a:avLst/>
@@ -2730,9 +3750,9 @@
         </w:rPr>
         <w:drawing>
           <wp:inline distT="0" distB="0" distL="0" distR="0">
-            <wp:extent cx="1983740" cy="1551305"/>
-            <wp:effectExtent l="25400" t="0" r="0" b="0"/>
-            <wp:docPr id="8" name="Picture 5" descr=":::::Pilot_1_air:documentation:power_2_cut_mirrored.png"/>
+            <wp:extent cx="1922727" cy="1620000"/>
+            <wp:effectExtent l="25400" t="0" r="7673" b="0"/>
+            <wp:docPr id="22" name="Picture 11" descr=":::::Pilot_1_air:documentation:photo_boards:power_bottom.png"/>
             <wp:cNvGraphicFramePr>
               <a:graphicFrameLocks xmlns:a="http://schemas.openxmlformats.org/drawingml/2006/main" noChangeAspect="1"/>
             </wp:cNvGraphicFramePr>
@@ -2740,13 +3760,13 @@
               <a:graphicData uri="http://schemas.openxmlformats.org/drawingml/2006/picture">
                 <pic:pic xmlns:pic="http://schemas.openxmlformats.org/drawingml/2006/picture">
                   <pic:nvPicPr>
-                    <pic:cNvPr id="0" name="Picture 5" descr=":::::Pilot_1_air:documentation:power_2_cut_mirrored.png"/>
+                    <pic:cNvPr id="0" name="Picture 11" descr=":::::Pilot_1_air:documentation:photo_boards:power_bottom.png"/>
                     <pic:cNvPicPr>
                       <a:picLocks noChangeAspect="1" noChangeArrowheads="1"/>
                     </pic:cNvPicPr>
                   </pic:nvPicPr>
                   <pic:blipFill>
-                    <a:blip r:embed="rId17"/>
+                    <a:blip r:embed="rId28"/>
                     <a:srcRect/>
                     <a:stretch>
                       <a:fillRect/>
@@ -2755,7 +3775,7 @@
                   <pic:spPr bwMode="auto">
                     <a:xfrm>
                       <a:off x="0" y="0"/>
-                      <a:ext cx="1983740" cy="1551305"/>
+                      <a:ext cx="1922727" cy="1620000"/>
                     </a:xfrm>
                     <a:prstGeom prst="rect">
                       <a:avLst/>
@@ -2774,14 +3794,6 @@
           </wp:inline>
         </w:drawing>
       </w:r>
-    </w:p>
-    <w:p>
-      <w:pPr>
-        <w:rPr>
-          <w:rFonts w:ascii="Courier" w:hAnsi="Courier"/>
-          <w:sz w:val="16"/>
-        </w:rPr>
-      </w:pPr>
     </w:p>
     <w:p>
       <w:pPr>
@@ -2837,7 +3849,7 @@
                     </pic:cNvPicPr>
                   </pic:nvPicPr>
                   <pic:blipFill>
-                    <a:blip r:embed="rId18"/>
+                    <a:blip r:embed="rId29"/>
                     <a:srcRect/>
                     <a:stretch>
                       <a:fillRect/>
@@ -2886,37 +3898,6 @@
       <w:pPr>
         <w:rPr>
           <w:rFonts w:ascii="Courier" w:hAnsi="Courier"/>
-          <w:sz w:val="18"/>
-        </w:rPr>
-      </w:pPr>
-      <w:r>
-        <w:rPr>
-          <w:rFonts w:ascii="Courier" w:hAnsi="Courier"/>
-          <w:b/>
-          <w:sz w:val="18"/>
-        </w:rPr>
-        <w:t>Power Board and Power Management</w:t>
-      </w:r>
-    </w:p>
-    <w:p>
-      <w:pPr>
-        <w:rPr>
-          <w:rFonts w:ascii="Courier" w:hAnsi="Courier"/>
-          <w:sz w:val="16"/>
-        </w:rPr>
-      </w:pPr>
-      <w:r>
-        <w:rPr>
-          <w:rFonts w:ascii="Courier" w:hAnsi="Courier"/>
-          <w:sz w:val="16"/>
-        </w:rPr>
-        <w:t>Text is missing</w:t>
-      </w:r>
-    </w:p>
-    <w:p>
-      <w:pPr>
-        <w:rPr>
-          <w:rFonts w:ascii="Courier" w:hAnsi="Courier"/>
           <w:sz w:val="16"/>
         </w:rPr>
       </w:pPr>
@@ -2947,7 +3928,7 @@
     </w:p>
     <w:sectPr>
       <w:pgSz w:w="11900" w:h="16840"/>
-      <w:pgMar w:top="1440" w:right="0" w:bottom="1440" w:left="1800" w:header="708" w:footer="708" w:gutter="0"/>
+      <w:pgMar w:top="1440" w:right="418" w:bottom="1440" w:left="1800" w:header="708" w:footer="708" w:gutter="0"/>
       <w:cols w:space="708"/>
     </w:sectPr>
   </w:body>
@@ -2957,6 +3938,118 @@
 <file path=word/numbering.xml><?xml version="1.0" encoding="utf-8"?>
 <w:numbering xmlns:mo="http://schemas.microsoft.com/office/mac/office/2008/main" xmlns:ve="http://schemas.openxmlformats.org/markup-compatibility/2006" xmlns:mv="urn:schemas-microsoft-com:mac:vml" xmlns:o="urn:schemas-microsoft-com:office:office" xmlns:r="http://schemas.openxmlformats.org/officeDocument/2006/relationships" xmlns:m="http://schemas.openxmlformats.org/officeDocument/2006/math" xmlns:v="urn:schemas-microsoft-com:vml" xmlns:wp="http://schemas.openxmlformats.org/drawingml/2006/wordprocessingDrawing" xmlns:w10="urn:schemas-microsoft-com:office:word" xmlns:w="http://schemas.openxmlformats.org/wordprocessingml/2006/main" xmlns:wne="http://schemas.microsoft.com/office/word/2006/wordml">
   <w:abstractNum w:abstractNumId="0">
+    <w:nsid w:val="0A935E41"/>
+    <w:multiLevelType w:val="hybridMultilevel"/>
+    <w:tmpl w:val="1EECC336"/>
+    <w:lvl w:ilvl="0" w:tplc="B8BEDA8E">
+      <w:numFmt w:val="bullet"/>
+      <w:lvlText w:val=""/>
+      <w:lvlJc w:val="left"/>
+      <w:pPr>
+        <w:ind w:left="1080" w:hanging="360"/>
+      </w:pPr>
+      <w:rPr>
+        <w:rFonts w:ascii="Wingdings" w:eastAsiaTheme="minorHAnsi" w:hAnsi="Wingdings" w:cstheme="minorBidi" w:hint="default"/>
+      </w:rPr>
+    </w:lvl>
+    <w:lvl w:ilvl="1" w:tplc="04090003" w:tentative="1">
+      <w:start w:val="1"/>
+      <w:numFmt w:val="bullet"/>
+      <w:lvlText w:val="o"/>
+      <w:lvlJc w:val="left"/>
+      <w:pPr>
+        <w:ind w:left="1800" w:hanging="360"/>
+      </w:pPr>
+      <w:rPr>
+        <w:rFonts w:ascii="Courier New" w:hAnsi="Courier New" w:hint="default"/>
+      </w:rPr>
+    </w:lvl>
+    <w:lvl w:ilvl="2" w:tplc="04090005" w:tentative="1">
+      <w:start w:val="1"/>
+      <w:numFmt w:val="bullet"/>
+      <w:lvlText w:val=""/>
+      <w:lvlJc w:val="left"/>
+      <w:pPr>
+        <w:ind w:left="2520" w:hanging="360"/>
+      </w:pPr>
+      <w:rPr>
+        <w:rFonts w:ascii="Wingdings" w:hAnsi="Wingdings" w:hint="default"/>
+      </w:rPr>
+    </w:lvl>
+    <w:lvl w:ilvl="3" w:tplc="04090001" w:tentative="1">
+      <w:start w:val="1"/>
+      <w:numFmt w:val="bullet"/>
+      <w:lvlText w:val=""/>
+      <w:lvlJc w:val="left"/>
+      <w:pPr>
+        <w:ind w:left="3240" w:hanging="360"/>
+      </w:pPr>
+      <w:rPr>
+        <w:rFonts w:ascii="Symbol" w:hAnsi="Symbol" w:hint="default"/>
+      </w:rPr>
+    </w:lvl>
+    <w:lvl w:ilvl="4" w:tplc="04090003" w:tentative="1">
+      <w:start w:val="1"/>
+      <w:numFmt w:val="bullet"/>
+      <w:lvlText w:val="o"/>
+      <w:lvlJc w:val="left"/>
+      <w:pPr>
+        <w:ind w:left="3960" w:hanging="360"/>
+      </w:pPr>
+      <w:rPr>
+        <w:rFonts w:ascii="Courier New" w:hAnsi="Courier New" w:hint="default"/>
+      </w:rPr>
+    </w:lvl>
+    <w:lvl w:ilvl="5" w:tplc="04090005" w:tentative="1">
+      <w:start w:val="1"/>
+      <w:numFmt w:val="bullet"/>
+      <w:lvlText w:val=""/>
+      <w:lvlJc w:val="left"/>
+      <w:pPr>
+        <w:ind w:left="4680" w:hanging="360"/>
+      </w:pPr>
+      <w:rPr>
+        <w:rFonts w:ascii="Wingdings" w:hAnsi="Wingdings" w:hint="default"/>
+      </w:rPr>
+    </w:lvl>
+    <w:lvl w:ilvl="6" w:tplc="04090001" w:tentative="1">
+      <w:start w:val="1"/>
+      <w:numFmt w:val="bullet"/>
+      <w:lvlText w:val=""/>
+      <w:lvlJc w:val="left"/>
+      <w:pPr>
+        <w:ind w:left="5400" w:hanging="360"/>
+      </w:pPr>
+      <w:rPr>
+        <w:rFonts w:ascii="Symbol" w:hAnsi="Symbol" w:hint="default"/>
+      </w:rPr>
+    </w:lvl>
+    <w:lvl w:ilvl="7" w:tplc="04090003" w:tentative="1">
+      <w:start w:val="1"/>
+      <w:numFmt w:val="bullet"/>
+      <w:lvlText w:val="o"/>
+      <w:lvlJc w:val="left"/>
+      <w:pPr>
+        <w:ind w:left="6120" w:hanging="360"/>
+      </w:pPr>
+      <w:rPr>
+        <w:rFonts w:ascii="Courier New" w:hAnsi="Courier New" w:hint="default"/>
+      </w:rPr>
+    </w:lvl>
+    <w:lvl w:ilvl="8" w:tplc="04090005" w:tentative="1">
+      <w:start w:val="1"/>
+      <w:numFmt w:val="bullet"/>
+      <w:lvlText w:val=""/>
+      <w:lvlJc w:val="left"/>
+      <w:pPr>
+        <w:ind w:left="6840" w:hanging="360"/>
+      </w:pPr>
+      <w:rPr>
+        <w:rFonts w:ascii="Wingdings" w:hAnsi="Wingdings" w:hint="default"/>
+      </w:rPr>
+    </w:lvl>
+  </w:abstractNum>
+  <w:abstractNum w:abstractNumId="1">
     <w:nsid w:val="5BF630CE"/>
     <w:multiLevelType w:val="hybridMultilevel"/>
     <w:tmpl w:val="10169A12"/>
@@ -3070,6 +4163,9 @@
     </w:lvl>
   </w:abstractNum>
   <w:num w:numId="1">
+    <w:abstractNumId w:val="1"/>
+  </w:num>
+  <w:num w:numId="2">
     <w:abstractNumId w:val="0"/>
   </w:num>
 </w:numbering>

</xml_diff>